<commit_message>
Unified Min/Max/Mid ZC processing
</commit_message>
<xml_diff>
--- a/Docs/ToDo.docx
+++ b/Docs/ToDo.docx
@@ -432,7 +432,29 @@
                 <w:szCs w:val="22"/>
                 <w:shd w:val="clear" w:color="auto" w:fill="EBF1DD"/>
               </w:rPr>
-              <w:t xml:space="preserve">На самом деле эта производная уже есть в нордсике в виде произведения на </w:t>
+              <w:t xml:space="preserve">На самом деле эта производная уже есть в </w:t>
+            </w:r>
+            <w:proofErr w:type="spellStart"/>
+            <w:r>
+              <w:rPr>
+                <w:rFonts w:ascii="Calibri" w:hAnsi="Calibri" w:cs="Calibri"/>
+                <w:color w:val="000000"/>
+                <w:sz w:val="22"/>
+                <w:szCs w:val="22"/>
+                <w:shd w:val="clear" w:color="auto" w:fill="EBF1DD"/>
+              </w:rPr>
+              <w:t>нордсике</w:t>
+            </w:r>
+            <w:proofErr w:type="spellEnd"/>
+            <w:r>
+              <w:rPr>
+                <w:rFonts w:ascii="Calibri" w:hAnsi="Calibri" w:cs="Calibri"/>
+                <w:color w:val="000000"/>
+                <w:sz w:val="22"/>
+                <w:szCs w:val="22"/>
+                <w:shd w:val="clear" w:color="auto" w:fill="EBF1DD"/>
+              </w:rPr>
+              <w:t xml:space="preserve"> в виде произведения на </w:t>
             </w:r>
             <w:r>
               <w:rPr>
@@ -518,8 +540,42 @@
                 <w:szCs w:val="22"/>
                 <w:lang w:val="en-US"/>
               </w:rPr>
-              <w:t>Davide Fabozzi, Thierry Van Cutsem</w:t>
-            </w:r>
+              <w:t xml:space="preserve">Davide </w:t>
+            </w:r>
+            <w:proofErr w:type="spellStart"/>
+            <w:r>
+              <w:rPr>
+                <w:rFonts w:ascii="Calibri" w:hAnsi="Calibri" w:cs="Calibri"/>
+                <w:color w:val="000000"/>
+                <w:sz w:val="22"/>
+                <w:szCs w:val="22"/>
+                <w:lang w:val="en-US"/>
+              </w:rPr>
+              <w:t>Fabozzi</w:t>
+            </w:r>
+            <w:proofErr w:type="spellEnd"/>
+            <w:r>
+              <w:rPr>
+                <w:rFonts w:ascii="Calibri" w:hAnsi="Calibri" w:cs="Calibri"/>
+                <w:color w:val="000000"/>
+                <w:sz w:val="22"/>
+                <w:szCs w:val="22"/>
+                <w:lang w:val="en-US"/>
+              </w:rPr>
+              <w:t xml:space="preserve">, Thierry Van </w:t>
+            </w:r>
+            <w:proofErr w:type="spellStart"/>
+            <w:r>
+              <w:rPr>
+                <w:rFonts w:ascii="Calibri" w:hAnsi="Calibri" w:cs="Calibri"/>
+                <w:color w:val="000000"/>
+                <w:sz w:val="22"/>
+                <w:szCs w:val="22"/>
+                <w:lang w:val="en-US"/>
+              </w:rPr>
+              <w:t>Cutsem</w:t>
+            </w:r>
+            <w:proofErr w:type="spellEnd"/>
           </w:p>
           <w:p>
             <w:pPr>
@@ -582,15 +638,49 @@
               </w:rPr>
               <w:t xml:space="preserve"> </w:t>
             </w:r>
-            <w:r>
-              <w:rPr>
-                <w:rFonts w:ascii="Calibri" w:hAnsi="Calibri" w:cs="Calibri"/>
-                <w:color w:val="000000"/>
-                <w:sz w:val="22"/>
-                <w:szCs w:val="22"/>
-                <w:lang w:val="en-US"/>
-              </w:rPr>
-              <w:t xml:space="preserve">BuildEquations/BuildRightHand </w:t>
+            <w:proofErr w:type="spellStart"/>
+            <w:r>
+              <w:rPr>
+                <w:rFonts w:ascii="Calibri" w:hAnsi="Calibri" w:cs="Calibri"/>
+                <w:color w:val="000000"/>
+                <w:sz w:val="22"/>
+                <w:szCs w:val="22"/>
+                <w:lang w:val="en-US"/>
+              </w:rPr>
+              <w:t>BuildEquations</w:t>
+            </w:r>
+            <w:proofErr w:type="spellEnd"/>
+            <w:r>
+              <w:rPr>
+                <w:rFonts w:ascii="Calibri" w:hAnsi="Calibri" w:cs="Calibri"/>
+                <w:color w:val="000000"/>
+                <w:sz w:val="22"/>
+                <w:szCs w:val="22"/>
+                <w:lang w:val="en-US"/>
+              </w:rPr>
+              <w:t>/</w:t>
+            </w:r>
+            <w:proofErr w:type="spellStart"/>
+            <w:r>
+              <w:rPr>
+                <w:rFonts w:ascii="Calibri" w:hAnsi="Calibri" w:cs="Calibri"/>
+                <w:color w:val="000000"/>
+                <w:sz w:val="22"/>
+                <w:szCs w:val="22"/>
+                <w:lang w:val="en-US"/>
+              </w:rPr>
+              <w:t>BuildRightHand</w:t>
+            </w:r>
+            <w:proofErr w:type="spellEnd"/>
+            <w:r>
+              <w:rPr>
+                <w:rFonts w:ascii="Calibri" w:hAnsi="Calibri" w:cs="Calibri"/>
+                <w:color w:val="000000"/>
+                <w:sz w:val="22"/>
+                <w:szCs w:val="22"/>
+                <w:lang w:val="en-US"/>
+              </w:rPr>
+              <w:t xml:space="preserve"> </w:t>
             </w:r>
             <w:r>
               <w:rPr>
@@ -838,7 +928,27 @@
                 <w:sz w:val="22"/>
                 <w:szCs w:val="22"/>
               </w:rPr>
-              <w:t xml:space="preserve">В компиляторе для переменных, которые не являются переменными состояния (значение+индекс), но являются переменными (значение, которое можно читать и записывать), приходится делать проверку индекса на значение </w:t>
+              <w:t>В компиляторе для переменных, которые не являются переменными состояния (</w:t>
+            </w:r>
+            <w:proofErr w:type="spellStart"/>
+            <w:r>
+              <w:rPr>
+                <w:rFonts w:ascii="Calibri" w:hAnsi="Calibri" w:cs="Calibri"/>
+                <w:color w:val="000000"/>
+                <w:sz w:val="22"/>
+                <w:szCs w:val="22"/>
+              </w:rPr>
+              <w:t>значение+индекс</w:t>
+            </w:r>
+            <w:proofErr w:type="spellEnd"/>
+            <w:r>
+              <w:rPr>
+                <w:rFonts w:ascii="Calibri" w:hAnsi="Calibri" w:cs="Calibri"/>
+                <w:color w:val="000000"/>
+                <w:sz w:val="22"/>
+                <w:szCs w:val="22"/>
+              </w:rPr>
+              <w:t xml:space="preserve">), но являются переменными (значение, которое можно читать и записывать), приходится делать проверку индекса на значение </w:t>
             </w:r>
             <w:r>
               <w:rPr>
@@ -953,6 +1063,7 @@
               </w:rPr>
               <w:t xml:space="preserve">Проверить </w:t>
             </w:r>
+            <w:proofErr w:type="spellStart"/>
             <w:r>
               <w:rPr>
                 <w:rFonts w:ascii="Calibri" w:hAnsi="Calibri" w:cs="Calibri"/>
@@ -963,6 +1074,7 @@
               </w:rPr>
               <w:t>ProcessDiscontinuity</w:t>
             </w:r>
+            <w:proofErr w:type="spellEnd"/>
             <w:r>
               <w:rPr>
                 <w:rFonts w:ascii="Calibri" w:hAnsi="Calibri" w:cs="Calibri"/>
@@ -979,7 +1091,27 @@
                 <w:sz w:val="22"/>
                 <w:szCs w:val="22"/>
               </w:rPr>
-              <w:t xml:space="preserve">в генераторах. Для мустанговской модели уравнения расчета отличались от уравнений модели, что приводило к неправильной работе ограничений, в частности от </w:t>
+              <w:t xml:space="preserve">в генераторах. Для </w:t>
+            </w:r>
+            <w:proofErr w:type="spellStart"/>
+            <w:r>
+              <w:rPr>
+                <w:rFonts w:ascii="Calibri" w:hAnsi="Calibri" w:cs="Calibri"/>
+                <w:color w:val="000000"/>
+                <w:sz w:val="22"/>
+                <w:szCs w:val="22"/>
+              </w:rPr>
+              <w:t>мустанговской</w:t>
+            </w:r>
+            <w:proofErr w:type="spellEnd"/>
+            <w:r>
+              <w:rPr>
+                <w:rFonts w:ascii="Calibri" w:hAnsi="Calibri" w:cs="Calibri"/>
+                <w:color w:val="000000"/>
+                <w:sz w:val="22"/>
+                <w:szCs w:val="22"/>
+              </w:rPr>
+              <w:t xml:space="preserve"> модели уравнения расчета отличались от уравнений модели, что приводило к неправильной работе ограничений, в частности от </w:t>
             </w:r>
             <w:r>
               <w:rPr>
@@ -1121,6 +1253,7 @@
               </w:rPr>
               <w:t xml:space="preserve">или </w:t>
             </w:r>
+            <w:proofErr w:type="spellStart"/>
             <w:r>
               <w:rPr>
                 <w:rFonts w:ascii="Calibri" w:hAnsi="Calibri" w:cs="Calibri"/>
@@ -1131,6 +1264,7 @@
               </w:rPr>
               <w:t>ProcessDiscontinuity</w:t>
             </w:r>
+            <w:proofErr w:type="spellEnd"/>
             <w:r>
               <w:rPr>
                 <w:rFonts w:ascii="Calibri" w:hAnsi="Calibri" w:cs="Calibri"/>
@@ -1149,6 +1283,7 @@
               </w:rPr>
               <w:t xml:space="preserve">можно ввести список девайсов, запрашивающих </w:t>
             </w:r>
+            <w:proofErr w:type="spellStart"/>
             <w:r>
               <w:rPr>
                 <w:rFonts w:ascii="Calibri" w:hAnsi="Calibri" w:cs="Calibri"/>
@@ -1159,6 +1294,7 @@
               </w:rPr>
               <w:t>DiscontinuityRequest</w:t>
             </w:r>
+            <w:proofErr w:type="spellEnd"/>
             <w:r>
               <w:rPr>
                 <w:rFonts w:ascii="Calibri" w:hAnsi="Calibri" w:cs="Calibri"/>
@@ -1252,6 +1388,7 @@
               </w:rPr>
               <w:t xml:space="preserve"> </w:t>
             </w:r>
+            <w:proofErr w:type="gramStart"/>
             <w:r>
               <w:rPr>
                 <w:rFonts w:ascii="Calibri" w:hAnsi="Calibri" w:cs="Calibri"/>
@@ -1278,7 +1415,17 @@
                 <w:sz w:val="22"/>
                 <w:szCs w:val="22"/>
               </w:rPr>
-              <w:t xml:space="preserve">судя по всему оптимизатор изменяет порядок вычислений, поэтому </w:t>
+              <w:t>судя по всему</w:t>
+            </w:r>
+            <w:proofErr w:type="gramEnd"/>
+            <w:r>
+              <w:rPr>
+                <w:rFonts w:ascii="Calibri" w:hAnsi="Calibri" w:cs="Calibri"/>
+                <w:color w:val="000000"/>
+                <w:sz w:val="22"/>
+                <w:szCs w:val="22"/>
+              </w:rPr>
+              <w:t xml:space="preserve"> оптимизатор изменяет порядок вычислений, поэтому </w:t>
             </w:r>
             <w:r>
               <w:rPr>
@@ -1356,7 +1503,27 @@
                 <w:sz w:val="22"/>
                 <w:szCs w:val="22"/>
               </w:rPr>
-              <w:t>При интегрировании процессов с большими изменениями естественно падает Ньютон. Улучшает ситуацию выбор шага. При этом шаг Ньютона лучше выбирать с минимальным ограничением пропорциональным шагу интегрирования, а не 0.1, как выбрано сейчас. Замечено, что Ньютон сходится до 1</w:t>
+              <w:t xml:space="preserve">При интегрировании процессов с большими </w:t>
+            </w:r>
+            <w:proofErr w:type="gramStart"/>
+            <w:r>
+              <w:rPr>
+                <w:rFonts w:ascii="Calibri" w:hAnsi="Calibri" w:cs="Calibri"/>
+                <w:color w:val="000000"/>
+                <w:sz w:val="22"/>
+                <w:szCs w:val="22"/>
+              </w:rPr>
+              <w:t>изменениями естественно</w:t>
+            </w:r>
+            <w:proofErr w:type="gramEnd"/>
+            <w:r>
+              <w:rPr>
+                <w:rFonts w:ascii="Calibri" w:hAnsi="Calibri" w:cs="Calibri"/>
+                <w:color w:val="000000"/>
+                <w:sz w:val="22"/>
+                <w:szCs w:val="22"/>
+              </w:rPr>
+              <w:t xml:space="preserve"> падает Ньютон. Улучшает ситуацию выбор шага. При этом шаг Ньютона лучше выбирать с минимальным ограничением пропорциональным шагу интегрирования, а не 0.1, как выбрано сейчас. Замечено, что Ньютон сходится до 1</w:t>
             </w:r>
             <w:r>
               <w:rPr>
@@ -1384,16 +1551,56 @@
                 <w:sz w:val="22"/>
                 <w:szCs w:val="22"/>
               </w:rPr>
-              <w:t xml:space="preserve">, но ошибка относительно предиктора не дает закончить шаг. Возможно на шагах близких к минимальному надо принимать решение Ньютона и формировать Нордиск по нему, игнорируя тем самым предиктор (как бы ошибка). И наконец проверить теорию, что завалы Ньютона могут быть обусловлены периодикой углов: если приращение угла </w:t>
-            </w:r>
-            <w:r>
-              <w:rPr>
-                <w:rFonts w:ascii="Calibri" w:hAnsi="Calibri" w:cs="Calibri"/>
-                <w:color w:val="000000"/>
-                <w:sz w:val="22"/>
-                <w:szCs w:val="22"/>
-              </w:rPr>
-              <w:t xml:space="preserve">&gt; </w:t>
+              <w:t xml:space="preserve">, но ошибка относительно предиктора не дает закончить шаг. Возможно на шагах близких к минимальному надо принимать решение Ньютона и формировать </w:t>
+            </w:r>
+            <w:proofErr w:type="spellStart"/>
+            <w:r>
+              <w:rPr>
+                <w:rFonts w:ascii="Calibri" w:hAnsi="Calibri" w:cs="Calibri"/>
+                <w:color w:val="000000"/>
+                <w:sz w:val="22"/>
+                <w:szCs w:val="22"/>
+              </w:rPr>
+              <w:t>Нордиск</w:t>
+            </w:r>
+            <w:proofErr w:type="spellEnd"/>
+            <w:r>
+              <w:rPr>
+                <w:rFonts w:ascii="Calibri" w:hAnsi="Calibri" w:cs="Calibri"/>
+                <w:color w:val="000000"/>
+                <w:sz w:val="22"/>
+                <w:szCs w:val="22"/>
+              </w:rPr>
+              <w:t xml:space="preserve"> по нему, игнорируя тем самым предиктор (как бы ошибка). И наконец проверить теорию, что завалы Ньютона могут быть обусловлены периодикой углов: если приращение </w:t>
+            </w:r>
+            <w:proofErr w:type="gramStart"/>
+            <w:r>
+              <w:rPr>
+                <w:rFonts w:ascii="Calibri" w:hAnsi="Calibri" w:cs="Calibri"/>
+                <w:color w:val="000000"/>
+                <w:sz w:val="22"/>
+                <w:szCs w:val="22"/>
+              </w:rPr>
+              <w:t xml:space="preserve">угла </w:t>
+            </w:r>
+            <w:r>
+              <w:rPr>
+                <w:rFonts w:ascii="Calibri" w:hAnsi="Calibri" w:cs="Calibri"/>
+                <w:color w:val="000000"/>
+                <w:sz w:val="22"/>
+                <w:szCs w:val="22"/>
+              </w:rPr>
+              <w:t>&gt;</w:t>
+            </w:r>
+            <w:proofErr w:type="gramEnd"/>
+            <w:r>
+              <w:rPr>
+                <w:rFonts w:ascii="Calibri" w:hAnsi="Calibri" w:cs="Calibri"/>
+                <w:color w:val="000000"/>
+                <w:sz w:val="22"/>
+                <w:szCs w:val="22"/>
+              </w:rPr>
+              <w:t xml:space="preserve"> </w:t>
             </w:r>
             <m:oMath>
               <m:r>
@@ -1483,6 +1690,7 @@
               <w:lastRenderedPageBreak/>
               <w:t xml:space="preserve">может искажать проверку по </w:t>
             </w:r>
+            <w:proofErr w:type="spellStart"/>
             <w:r>
               <w:rPr>
                 <w:rFonts w:ascii="Calibri" w:hAnsi="Calibri" w:cs="Calibri"/>
@@ -1493,6 +1701,7 @@
               </w:rPr>
               <w:t>Rtol</w:t>
             </w:r>
+            <w:proofErr w:type="spellEnd"/>
             <w:r>
               <w:rPr>
                 <w:rFonts w:ascii="Calibri" w:hAnsi="Calibri" w:cs="Calibri"/>
@@ -1549,6 +1758,7 @@
               </w:rPr>
               <w:t>)*</w:t>
             </w:r>
+            <w:proofErr w:type="spellStart"/>
             <w:r>
               <w:rPr>
                 <w:rFonts w:ascii="Calibri" w:hAnsi="Calibri" w:cs="Calibri"/>
@@ -1559,6 +1769,7 @@
               </w:rPr>
               <w:t>Rtol</w:t>
             </w:r>
+            <w:proofErr w:type="spellEnd"/>
             <w:r>
               <w:rPr>
                 <w:rFonts w:ascii="Calibri" w:hAnsi="Calibri" w:cs="Calibri"/>
@@ -1568,6 +1779,7 @@
               </w:rPr>
               <w:t>+</w:t>
             </w:r>
+            <w:proofErr w:type="spellStart"/>
             <w:r>
               <w:rPr>
                 <w:rFonts w:ascii="Calibri" w:hAnsi="Calibri" w:cs="Calibri"/>
@@ -1578,6 +1790,7 @@
               </w:rPr>
               <w:t>Atol</w:t>
             </w:r>
+            <w:proofErr w:type="spellEnd"/>
             <w:r>
               <w:rPr>
                 <w:rFonts w:ascii="Calibri" w:hAnsi="Calibri" w:cs="Calibri"/>
@@ -1644,15 +1857,26 @@
                 <w:lang w:val="en-US"/>
               </w:rPr>
               <w:lastRenderedPageBreak/>
-              <w:t> InitExternalVariables</w:t>
-            </w:r>
-            <w:r>
-              <w:rPr>
-                <w:rFonts w:ascii="Calibri" w:hAnsi="Calibri" w:cs="Calibri"/>
-                <w:color w:val="000000"/>
-                <w:sz w:val="22"/>
-                <w:szCs w:val="22"/>
-                <w:lang w:val="en-US"/>
+              <w:t> </w:t>
+            </w:r>
+            <w:proofErr w:type="spellStart"/>
+            <w:r>
+              <w:rPr>
+                <w:rFonts w:ascii="Calibri" w:hAnsi="Calibri" w:cs="Calibri"/>
+                <w:color w:val="000000"/>
+                <w:sz w:val="22"/>
+                <w:szCs w:val="22"/>
+                <w:lang w:val="en-US"/>
+              </w:rPr>
+              <w:t>InitExternalVariables</w:t>
+            </w:r>
+            <w:proofErr w:type="spellEnd"/>
+            <w:r>
+              <w:rPr>
+                <w:rFonts w:ascii="Calibri" w:hAnsi="Calibri" w:cs="Calibri"/>
+                <w:color w:val="000000"/>
+                <w:sz w:val="22"/>
+                <w:szCs w:val="22"/>
               </w:rPr>
               <w:t xml:space="preserve"> </w:t>
             </w:r>
@@ -1671,7 +1895,6 @@
                 <w:color w:val="000000"/>
                 <w:sz w:val="22"/>
                 <w:szCs w:val="22"/>
-                <w:lang w:val="en-US"/>
               </w:rPr>
               <w:t xml:space="preserve"> </w:t>
             </w:r>
@@ -1690,7 +1913,6 @@
                 <w:color w:val="000000"/>
                 <w:sz w:val="22"/>
                 <w:szCs w:val="22"/>
-                <w:lang w:val="en-US"/>
               </w:rPr>
               <w:t xml:space="preserve"> </w:t>
             </w:r>
@@ -1709,7 +1931,6 @@
                 <w:color w:val="000000"/>
                 <w:sz w:val="22"/>
                 <w:szCs w:val="22"/>
-                <w:lang w:val="en-US"/>
               </w:rPr>
               <w:t xml:space="preserve"> </w:t>
             </w:r>
@@ -1728,7 +1949,6 @@
                 <w:color w:val="000000"/>
                 <w:sz w:val="22"/>
                 <w:szCs w:val="22"/>
-                <w:lang w:val="en-US"/>
               </w:rPr>
               <w:t xml:space="preserve"> </w:t>
             </w:r>
@@ -1747,7 +1967,6 @@
                 <w:color w:val="000000"/>
                 <w:sz w:val="22"/>
                 <w:szCs w:val="22"/>
-                <w:lang w:val="en-US"/>
               </w:rPr>
               <w:t xml:space="preserve">, </w:t>
             </w:r>
@@ -1766,7 +1985,6 @@
                 <w:color w:val="000000"/>
                 <w:sz w:val="22"/>
                 <w:szCs w:val="22"/>
-                <w:lang w:val="en-US"/>
               </w:rPr>
               <w:t xml:space="preserve"> </w:t>
             </w:r>
@@ -1786,7 +2004,6 @@
                 <w:color w:val="000000"/>
                 <w:sz w:val="22"/>
                 <w:szCs w:val="22"/>
-                <w:lang w:val="en-US"/>
               </w:rPr>
               <w:t xml:space="preserve"> </w:t>
             </w:r>
@@ -1805,10 +2022,10 @@
                 <w:color w:val="000000"/>
                 <w:sz w:val="22"/>
                 <w:szCs w:val="22"/>
-                <w:lang w:val="en-US"/>
               </w:rPr>
               <w:t xml:space="preserve"> </w:t>
             </w:r>
+            <w:proofErr w:type="spellStart"/>
             <w:r>
               <w:rPr>
                 <w:rFonts w:ascii="Calibri" w:hAnsi="Calibri" w:cs="Calibri"/>
@@ -1819,16 +2036,17 @@
               </w:rPr>
               <w:t>InitNordsiek</w:t>
             </w:r>
-            <w:r>
-              <w:rPr>
-                <w:rFonts w:ascii="Calibri" w:hAnsi="Calibri" w:cs="Calibri"/>
-                <w:color w:val="000000"/>
-                <w:sz w:val="22"/>
-                <w:szCs w:val="22"/>
-                <w:lang w:val="en-US"/>
+            <w:proofErr w:type="spellEnd"/>
+            <w:r>
+              <w:rPr>
+                <w:rFonts w:ascii="Calibri" w:hAnsi="Calibri" w:cs="Calibri"/>
+                <w:color w:val="000000"/>
+                <w:sz w:val="22"/>
+                <w:szCs w:val="22"/>
               </w:rPr>
               <w:t xml:space="preserve">. </w:t>
             </w:r>
+            <w:proofErr w:type="gramStart"/>
             <w:r>
               <w:rPr>
                 <w:rFonts w:ascii="Calibri" w:hAnsi="Calibri" w:cs="Calibri"/>
@@ -1847,6 +2065,7 @@
               </w:rPr>
               <w:t>!</w:t>
             </w:r>
+            <w:proofErr w:type="gramEnd"/>
           </w:p>
           <w:p>
             <w:pPr>
@@ -1913,8 +2132,29 @@
                 <w:sz w:val="22"/>
                 <w:szCs w:val="22"/>
               </w:rPr>
-              <w:t xml:space="preserve">для всех девайсов. Возможно единую для всех </w:t>
-            </w:r>
+              <w:t xml:space="preserve">для всех девайсов. </w:t>
+            </w:r>
+            <w:proofErr w:type="gramStart"/>
+            <w:r>
+              <w:rPr>
+                <w:rFonts w:ascii="Calibri" w:hAnsi="Calibri" w:cs="Calibri"/>
+                <w:color w:val="000000"/>
+                <w:sz w:val="22"/>
+                <w:szCs w:val="22"/>
+              </w:rPr>
+              <w:t>Возможно</w:t>
+            </w:r>
+            <w:proofErr w:type="gramEnd"/>
+            <w:r>
+              <w:rPr>
+                <w:rFonts w:ascii="Calibri" w:hAnsi="Calibri" w:cs="Calibri"/>
+                <w:color w:val="000000"/>
+                <w:sz w:val="22"/>
+                <w:szCs w:val="22"/>
+              </w:rPr>
+              <w:t xml:space="preserve"> единую для всех </w:t>
+            </w:r>
+            <w:proofErr w:type="spellStart"/>
             <w:r>
               <w:rPr>
                 <w:rFonts w:ascii="Calibri" w:hAnsi="Calibri" w:cs="Calibri"/>
@@ -1925,6 +2165,7 @@
               </w:rPr>
               <w:t>CDevice</w:t>
             </w:r>
+            <w:proofErr w:type="spellEnd"/>
           </w:p>
         </w:tc>
       </w:tr>
@@ -1952,7 +2193,27 @@
                 <w:sz w:val="22"/>
                 <w:szCs w:val="22"/>
               </w:rPr>
-              <w:t>При инициализации реле с выдержками времени регистрируют себя на событие даже тогда, когда приводятся в нормальное положение (например, реле выхода из форсировки). Надо продумать, как избавиться от лишних событий.</w:t>
+              <w:t xml:space="preserve">При инициализации реле с выдержками времени регистрируют себя на событие даже тогда, когда приводятся в нормальное положение (например, реле выхода из </w:t>
+            </w:r>
+            <w:proofErr w:type="spellStart"/>
+            <w:r>
+              <w:rPr>
+                <w:rFonts w:ascii="Calibri" w:hAnsi="Calibri" w:cs="Calibri"/>
+                <w:color w:val="000000"/>
+                <w:sz w:val="22"/>
+                <w:szCs w:val="22"/>
+              </w:rPr>
+              <w:t>форсировки</w:t>
+            </w:r>
+            <w:proofErr w:type="spellEnd"/>
+            <w:r>
+              <w:rPr>
+                <w:rFonts w:ascii="Calibri" w:hAnsi="Calibri" w:cs="Calibri"/>
+                <w:color w:val="000000"/>
+                <w:sz w:val="22"/>
+                <w:szCs w:val="22"/>
+              </w:rPr>
+              <w:t>). Надо продумать, как избавиться от лишних событий.</w:t>
             </w:r>
             <w:r>
               <w:rPr>
@@ -2136,6 +2397,7 @@
               </w:rPr>
               <w:t xml:space="preserve">В </w:t>
             </w:r>
+            <w:proofErr w:type="spellStart"/>
             <w:r>
               <w:rPr>
                 <w:rFonts w:ascii="Calibri" w:hAnsi="Calibri" w:cs="Calibri"/>
@@ -2146,6 +2408,7 @@
               </w:rPr>
               <w:t>ProcessDiscontinuity</w:t>
             </w:r>
+            <w:proofErr w:type="spellEnd"/>
             <w:r>
               <w:rPr>
                 <w:rFonts w:ascii="Calibri" w:hAnsi="Calibri" w:cs="Calibri"/>
@@ -2334,6 +2597,7 @@
               </w:rPr>
               <w:t>.</w:t>
             </w:r>
+            <w:proofErr w:type="spellStart"/>
             <w:r>
               <w:rPr>
                 <w:rFonts w:ascii="Calibri" w:hAnsi="Calibri" w:cs="Calibri"/>
@@ -2344,6 +2608,7 @@
               </w:rPr>
               <w:t>ru</w:t>
             </w:r>
+            <w:proofErr w:type="spellEnd"/>
             <w:r>
               <w:rPr>
                 <w:rFonts w:ascii="Calibri" w:hAnsi="Calibri" w:cs="Calibri"/>
@@ -2389,6 +2654,7 @@
               </w:rPr>
               <w:t>(</w:t>
             </w:r>
+            <w:proofErr w:type="spellStart"/>
             <w:r>
               <w:rPr>
                 <w:rFonts w:ascii="Calibri" w:hAnsi="Calibri" w:cs="Calibri"/>
@@ -2399,6 +2665,7 @@
               </w:rPr>
               <w:t>fileformat</w:t>
             </w:r>
+            <w:proofErr w:type="spellEnd"/>
             <w:r>
               <w:rPr>
                 <w:rFonts w:ascii="Calibri" w:hAnsi="Calibri" w:cs="Calibri"/>
@@ -2435,7 +2702,47 @@
                 <w:sz w:val="22"/>
                 <w:szCs w:val="22"/>
               </w:rPr>
-              <w:t xml:space="preserve">В производной нужно выяснить как выполнять реинициализацию при скачке на входе. Вариантов 2 : подгонять запаздывание или рассчитывать выход при фиксированном запаздывании. В последнем случае на выходе происходит скачок </w:t>
+              <w:t xml:space="preserve">В производной нужно выяснить как выполнять </w:t>
+            </w:r>
+            <w:proofErr w:type="spellStart"/>
+            <w:r>
+              <w:rPr>
+                <w:rFonts w:ascii="Calibri" w:hAnsi="Calibri" w:cs="Calibri"/>
+                <w:color w:val="000000"/>
+                <w:sz w:val="22"/>
+                <w:szCs w:val="22"/>
+              </w:rPr>
+              <w:t>реинициализацию</w:t>
+            </w:r>
+            <w:proofErr w:type="spellEnd"/>
+            <w:r>
+              <w:rPr>
+                <w:rFonts w:ascii="Calibri" w:hAnsi="Calibri" w:cs="Calibri"/>
+                <w:color w:val="000000"/>
+                <w:sz w:val="22"/>
+                <w:szCs w:val="22"/>
+              </w:rPr>
+              <w:t xml:space="preserve"> при скачке на входе. Вариантов </w:t>
+            </w:r>
+            <w:proofErr w:type="gramStart"/>
+            <w:r>
+              <w:rPr>
+                <w:rFonts w:ascii="Calibri" w:hAnsi="Calibri" w:cs="Calibri"/>
+                <w:color w:val="000000"/>
+                <w:sz w:val="22"/>
+                <w:szCs w:val="22"/>
+              </w:rPr>
+              <w:t>2 :</w:t>
+            </w:r>
+            <w:proofErr w:type="gramEnd"/>
+            <w:r>
+              <w:rPr>
+                <w:rFonts w:ascii="Calibri" w:hAnsi="Calibri" w:cs="Calibri"/>
+                <w:color w:val="000000"/>
+                <w:sz w:val="22"/>
+                <w:szCs w:val="22"/>
+              </w:rPr>
+              <w:t xml:space="preserve"> подгонять запаздывание или рассчитывать выход при фиксированном запаздывании. В последнем случае на выходе происходит скачок </w:t>
             </w:r>
             <w:r>
               <w:rPr>
@@ -2475,6 +2782,7 @@
               </w:rPr>
               <w:t>*</w:t>
             </w:r>
+            <w:proofErr w:type="spellStart"/>
             <w:r>
               <w:rPr>
                 <w:rFonts w:ascii="Calibri" w:hAnsi="Calibri" w:cs="Calibri"/>
@@ -2485,6 +2793,7 @@
               </w:rPr>
               <w:t>dX</w:t>
             </w:r>
+            <w:proofErr w:type="spellEnd"/>
             <w:r>
               <w:rPr>
                 <w:rFonts w:ascii="Calibri" w:hAnsi="Calibri" w:cs="Calibri"/>
@@ -2521,7 +2830,27 @@
                 <w:sz w:val="22"/>
                 <w:szCs w:val="22"/>
               </w:rPr>
-              <w:t xml:space="preserve">Для подавления рингинга Адамс-2 можно в случае нескольких удачный шагов (10) для которых невозможно увеличить шаг попробовать сделать 1 шаг </w:t>
+              <w:t xml:space="preserve">Для подавления </w:t>
+            </w:r>
+            <w:proofErr w:type="spellStart"/>
+            <w:r>
+              <w:rPr>
+                <w:rFonts w:ascii="Calibri" w:hAnsi="Calibri" w:cs="Calibri"/>
+                <w:color w:val="000000"/>
+                <w:sz w:val="22"/>
+                <w:szCs w:val="22"/>
+              </w:rPr>
+              <w:t>рингинга</w:t>
+            </w:r>
+            <w:proofErr w:type="spellEnd"/>
+            <w:r>
+              <w:rPr>
+                <w:rFonts w:ascii="Calibri" w:hAnsi="Calibri" w:cs="Calibri"/>
+                <w:color w:val="000000"/>
+                <w:sz w:val="22"/>
+                <w:szCs w:val="22"/>
+              </w:rPr>
+              <w:t xml:space="preserve"> Адамс-2 можно в случае нескольких удачный шагов (10) для которых невозможно увеличить шаг попробовать сделать 1 шаг </w:t>
             </w:r>
             <w:r>
               <w:rPr>
@@ -2540,8 +2869,30 @@
                 <w:sz w:val="22"/>
                 <w:szCs w:val="22"/>
               </w:rPr>
-              <w:t xml:space="preserve"> по дифурам, после чего снова перейти на Адамс (см </w:t>
-            </w:r>
+              <w:t xml:space="preserve"> по </w:t>
+            </w:r>
+            <w:proofErr w:type="spellStart"/>
+            <w:r>
+              <w:rPr>
+                <w:rFonts w:ascii="Calibri" w:hAnsi="Calibri" w:cs="Calibri"/>
+                <w:color w:val="000000"/>
+                <w:sz w:val="22"/>
+                <w:szCs w:val="22"/>
+              </w:rPr>
+              <w:t>дифурам</w:t>
+            </w:r>
+            <w:proofErr w:type="spellEnd"/>
+            <w:r>
+              <w:rPr>
+                <w:rFonts w:ascii="Calibri" w:hAnsi="Calibri" w:cs="Calibri"/>
+                <w:color w:val="000000"/>
+                <w:sz w:val="22"/>
+                <w:szCs w:val="22"/>
+              </w:rPr>
+              <w:t xml:space="preserve">, после чего снова перейти на Адамс (см </w:t>
+            </w:r>
+            <w:proofErr w:type="spellStart"/>
+            <w:proofErr w:type="gramStart"/>
             <w:r>
               <w:rPr>
                 <w:rFonts w:ascii="Calibri" w:hAnsi="Calibri" w:cs="Calibri"/>
@@ -2552,14 +2903,25 @@
               </w:rPr>
               <w:t>GoodStep</w:t>
             </w:r>
-            <w:r>
-              <w:rPr>
-                <w:rFonts w:ascii="Calibri" w:hAnsi="Calibri" w:cs="Calibri"/>
-                <w:color w:val="000000"/>
-                <w:sz w:val="22"/>
-                <w:szCs w:val="22"/>
-              </w:rPr>
-              <w:t>()</w:t>
+            <w:proofErr w:type="spellEnd"/>
+            <w:r>
+              <w:rPr>
+                <w:rFonts w:ascii="Calibri" w:hAnsi="Calibri" w:cs="Calibri"/>
+                <w:color w:val="000000"/>
+                <w:sz w:val="22"/>
+                <w:szCs w:val="22"/>
+              </w:rPr>
+              <w:t>(</w:t>
+            </w:r>
+            <w:proofErr w:type="gramEnd"/>
+            <w:r>
+              <w:rPr>
+                <w:rFonts w:ascii="Calibri" w:hAnsi="Calibri" w:cs="Calibri"/>
+                <w:color w:val="000000"/>
+                <w:sz w:val="22"/>
+                <w:szCs w:val="22"/>
+              </w:rPr>
+              <w:t>)</w:t>
             </w:r>
             <w:r>
               <w:rPr>
@@ -2570,6 +2932,7 @@
               </w:rPr>
               <w:t xml:space="preserve"> и </w:t>
             </w:r>
+            <w:proofErr w:type="spellStart"/>
             <w:r>
               <w:rPr>
                 <w:rFonts w:ascii="Calibri" w:hAnsi="Calibri" w:cs="Calibri"/>
@@ -2580,6 +2943,7 @@
               </w:rPr>
               <w:t>UpdateNordsieck</w:t>
             </w:r>
+            <w:proofErr w:type="spellEnd"/>
             <w:r>
               <w:rPr>
                 <w:rFonts w:ascii="Calibri" w:hAnsi="Calibri" w:cs="Calibri"/>
@@ -2704,7 +3068,87 @@
                 <w:sz w:val="22"/>
                 <w:szCs w:val="22"/>
               </w:rPr>
-              <w:t>При поиске зеро-кроссинга на втором порядке похоже нужно в любом случае решать квадратное уравнение, чтобы не пропустить двойное изменение. Сейчас сделан поиск времени зерокроссинга только в случае, если изменился знак функции зерокроссинга. Для первого порядка это работает, но для второго порядка есть вероятность пропуска временного зерокроссинга. Можно попробовать вне зависимости от изменения знака искать корни функции зерокроссинга.</w:t>
+              <w:t xml:space="preserve">При поиске зеро-кроссинга на втором порядке похоже нужно в любом случае решать квадратное уравнение, чтобы не пропустить двойное изменение. Сейчас сделан поиск времени </w:t>
+            </w:r>
+            <w:proofErr w:type="spellStart"/>
+            <w:r>
+              <w:rPr>
+                <w:rFonts w:ascii="Calibri" w:hAnsi="Calibri" w:cs="Calibri"/>
+                <w:color w:val="000000"/>
+                <w:sz w:val="22"/>
+                <w:szCs w:val="22"/>
+              </w:rPr>
+              <w:t>зерокроссинга</w:t>
+            </w:r>
+            <w:proofErr w:type="spellEnd"/>
+            <w:r>
+              <w:rPr>
+                <w:rFonts w:ascii="Calibri" w:hAnsi="Calibri" w:cs="Calibri"/>
+                <w:color w:val="000000"/>
+                <w:sz w:val="22"/>
+                <w:szCs w:val="22"/>
+              </w:rPr>
+              <w:t xml:space="preserve"> только в случае, если изменился знак функции </w:t>
+            </w:r>
+            <w:proofErr w:type="spellStart"/>
+            <w:r>
+              <w:rPr>
+                <w:rFonts w:ascii="Calibri" w:hAnsi="Calibri" w:cs="Calibri"/>
+                <w:color w:val="000000"/>
+                <w:sz w:val="22"/>
+                <w:szCs w:val="22"/>
+              </w:rPr>
+              <w:t>зерокроссинга</w:t>
+            </w:r>
+            <w:proofErr w:type="spellEnd"/>
+            <w:r>
+              <w:rPr>
+                <w:rFonts w:ascii="Calibri" w:hAnsi="Calibri" w:cs="Calibri"/>
+                <w:color w:val="000000"/>
+                <w:sz w:val="22"/>
+                <w:szCs w:val="22"/>
+              </w:rPr>
+              <w:t xml:space="preserve">. Для первого порядка это работает, но для второго порядка есть вероятность пропуска временного </w:t>
+            </w:r>
+            <w:proofErr w:type="spellStart"/>
+            <w:r>
+              <w:rPr>
+                <w:rFonts w:ascii="Calibri" w:hAnsi="Calibri" w:cs="Calibri"/>
+                <w:color w:val="000000"/>
+                <w:sz w:val="22"/>
+                <w:szCs w:val="22"/>
+              </w:rPr>
+              <w:t>зерокроссинга</w:t>
+            </w:r>
+            <w:proofErr w:type="spellEnd"/>
+            <w:r>
+              <w:rPr>
+                <w:rFonts w:ascii="Calibri" w:hAnsi="Calibri" w:cs="Calibri"/>
+                <w:color w:val="000000"/>
+                <w:sz w:val="22"/>
+                <w:szCs w:val="22"/>
+              </w:rPr>
+              <w:t xml:space="preserve">. Можно попробовать вне зависимости от изменения знака искать корни функции </w:t>
+            </w:r>
+            <w:proofErr w:type="spellStart"/>
+            <w:r>
+              <w:rPr>
+                <w:rFonts w:ascii="Calibri" w:hAnsi="Calibri" w:cs="Calibri"/>
+                <w:color w:val="000000"/>
+                <w:sz w:val="22"/>
+                <w:szCs w:val="22"/>
+              </w:rPr>
+              <w:t>зерокроссинга</w:t>
+            </w:r>
+            <w:proofErr w:type="spellEnd"/>
+            <w:r>
+              <w:rPr>
+                <w:rFonts w:ascii="Calibri" w:hAnsi="Calibri" w:cs="Calibri"/>
+                <w:color w:val="000000"/>
+                <w:sz w:val="22"/>
+                <w:szCs w:val="22"/>
+              </w:rPr>
+              <w:t>.</w:t>
             </w:r>
           </w:p>
         </w:tc>
@@ -2733,7 +3177,47 @@
                 <w:sz w:val="22"/>
                 <w:szCs w:val="22"/>
               </w:rPr>
-              <w:t xml:space="preserve">Для решения задачи при наличии задержек есть мысль сохранять полный нордсик на глубину задержки. Нордсик позволит точно получить значение в </w:t>
+              <w:t xml:space="preserve">Для решения задачи при наличии задержек есть мысль сохранять полный </w:t>
+            </w:r>
+            <w:proofErr w:type="spellStart"/>
+            <w:r>
+              <w:rPr>
+                <w:rFonts w:ascii="Calibri" w:hAnsi="Calibri" w:cs="Calibri"/>
+                <w:color w:val="000000"/>
+                <w:sz w:val="22"/>
+                <w:szCs w:val="22"/>
+              </w:rPr>
+              <w:t>нордсик</w:t>
+            </w:r>
+            <w:proofErr w:type="spellEnd"/>
+            <w:r>
+              <w:rPr>
+                <w:rFonts w:ascii="Calibri" w:hAnsi="Calibri" w:cs="Calibri"/>
+                <w:color w:val="000000"/>
+                <w:sz w:val="22"/>
+                <w:szCs w:val="22"/>
+              </w:rPr>
+              <w:t xml:space="preserve"> на глубину задержки. </w:t>
+            </w:r>
+            <w:proofErr w:type="spellStart"/>
+            <w:r>
+              <w:rPr>
+                <w:rFonts w:ascii="Calibri" w:hAnsi="Calibri" w:cs="Calibri"/>
+                <w:color w:val="000000"/>
+                <w:sz w:val="22"/>
+                <w:szCs w:val="22"/>
+              </w:rPr>
+              <w:t>Нордсик</w:t>
+            </w:r>
+            <w:proofErr w:type="spellEnd"/>
+            <w:r>
+              <w:rPr>
+                <w:rFonts w:ascii="Calibri" w:hAnsi="Calibri" w:cs="Calibri"/>
+                <w:color w:val="000000"/>
+                <w:sz w:val="22"/>
+                <w:szCs w:val="22"/>
+              </w:rPr>
+              <w:t xml:space="preserve"> позволит точно получить значение в </w:t>
             </w:r>
             <m:oMath>
               <m:r>
@@ -2767,8 +3251,120 @@
                 <m:t>T</m:t>
               </m:r>
             </m:oMath>
-            <w:bookmarkStart w:id="0" w:name="_GoBack"/>
-            <w:bookmarkEnd w:id="0"/>
+          </w:p>
+        </w:tc>
+      </w:tr>
+      <w:tr>
+        <w:tc>
+          <w:tcPr>
+            <w:tcW w:w="9345" w:type="dxa"/>
+            <w:shd w:val="clear" w:color="auto" w:fill="FFD966" w:themeFill="accent4" w:themeFillTint="99"/>
+          </w:tcPr>
+          <w:p>
+            <w:pPr>
+              <w:pStyle w:val="a3"/>
+              <w:spacing w:before="0" w:beforeAutospacing="0" w:after="0" w:afterAutospacing="0"/>
+              <w:rPr>
+                <w:rFonts w:ascii="Calibri" w:hAnsi="Calibri" w:cs="Calibri"/>
+                <w:color w:val="000000"/>
+                <w:sz w:val="22"/>
+                <w:szCs w:val="22"/>
+              </w:rPr>
+            </w:pPr>
+            <w:r>
+              <w:rPr>
+                <w:rFonts w:ascii="Calibri" w:hAnsi="Calibri" w:cs="Calibri"/>
+                <w:color w:val="000000"/>
+                <w:sz w:val="22"/>
+                <w:szCs w:val="22"/>
+              </w:rPr>
+              <w:t xml:space="preserve">В контроле </w:t>
+            </w:r>
+            <w:r>
+              <w:rPr>
+                <w:rFonts w:ascii="Calibri" w:hAnsi="Calibri" w:cs="Calibri"/>
+                <w:color w:val="000000"/>
+                <w:sz w:val="22"/>
+                <w:szCs w:val="22"/>
+                <w:lang w:val="en-US"/>
+              </w:rPr>
+              <w:t>ZC</w:t>
+            </w:r>
+            <w:r>
+              <w:rPr>
+                <w:rFonts w:ascii="Calibri" w:hAnsi="Calibri" w:cs="Calibri"/>
+                <w:color w:val="000000"/>
+                <w:sz w:val="22"/>
+                <w:szCs w:val="22"/>
+              </w:rPr>
+              <w:t xml:space="preserve"> </w:t>
+            </w:r>
+            <w:r>
+              <w:rPr>
+                <w:rFonts w:ascii="Calibri" w:hAnsi="Calibri" w:cs="Calibri"/>
+                <w:color w:val="000000"/>
+                <w:sz w:val="22"/>
+                <w:szCs w:val="22"/>
+              </w:rPr>
+              <w:t>сделать одновременный контроль знака и наличия корней. Иначе либо будем зависать, либо пропускать.</w:t>
+            </w:r>
+          </w:p>
+        </w:tc>
+      </w:tr>
+      <w:tr>
+        <w:tc>
+          <w:tcPr>
+            <w:tcW w:w="9345" w:type="dxa"/>
+            <w:shd w:val="clear" w:color="auto" w:fill="FFD966" w:themeFill="accent4" w:themeFillTint="99"/>
+          </w:tcPr>
+          <w:p>
+            <w:pPr>
+              <w:pStyle w:val="a3"/>
+              <w:spacing w:before="0" w:beforeAutospacing="0" w:after="0" w:afterAutospacing="0"/>
+              <w:rPr>
+                <w:rFonts w:ascii="Calibri" w:hAnsi="Calibri" w:cs="Calibri"/>
+                <w:color w:val="000000"/>
+                <w:sz w:val="22"/>
+                <w:szCs w:val="22"/>
+              </w:rPr>
+            </w:pPr>
+            <w:r>
+              <w:rPr>
+                <w:rFonts w:ascii="Calibri" w:hAnsi="Calibri" w:cs="Calibri"/>
+                <w:color w:val="000000"/>
+                <w:sz w:val="22"/>
+                <w:szCs w:val="22"/>
+              </w:rPr>
+              <w:t xml:space="preserve">Написать комментарии про </w:t>
+            </w:r>
+            <w:r>
+              <w:rPr>
+                <w:rFonts w:ascii="Calibri" w:hAnsi="Calibri" w:cs="Calibri"/>
+                <w:color w:val="000000"/>
+                <w:sz w:val="22"/>
+                <w:szCs w:val="22"/>
+                <w:lang w:val="en-US"/>
+              </w:rPr>
+              <w:t>Skip</w:t>
+            </w:r>
+            <w:r>
+              <w:rPr>
+                <w:rFonts w:ascii="Calibri" w:hAnsi="Calibri" w:cs="Calibri"/>
+                <w:color w:val="000000"/>
+                <w:sz w:val="22"/>
+                <w:szCs w:val="22"/>
+              </w:rPr>
+              <w:t xml:space="preserve"> </w:t>
+            </w:r>
+            <w:r>
+              <w:rPr>
+                <w:rFonts w:ascii="Calibri" w:hAnsi="Calibri" w:cs="Calibri"/>
+                <w:color w:val="000000"/>
+                <w:sz w:val="22"/>
+                <w:szCs w:val="22"/>
+              </w:rPr>
+              <w:t>постоянных элементов матрицы</w:t>
+            </w:r>
           </w:p>
         </w:tc>
       </w:tr>
@@ -2828,6 +3424,8 @@
         </w:rPr>
         <w:t> </w:t>
       </w:r>
+      <w:bookmarkStart w:id="0" w:name="_GoBack"/>
+      <w:bookmarkEnd w:id="0"/>
     </w:p>
     <w:p>
       <w:pPr>

</xml_diff>

<commit_message>
Further ZC unification for Relay, LimitedLag and LimiterConst
</commit_message>
<xml_diff>
--- a/Docs/ToDo.docx
+++ b/Docs/ToDo.docx
@@ -432,29 +432,7 @@
                 <w:szCs w:val="22"/>
                 <w:shd w:val="clear" w:color="auto" w:fill="EBF1DD"/>
               </w:rPr>
-              <w:t xml:space="preserve">На самом деле эта производная уже есть в </w:t>
-            </w:r>
-            <w:proofErr w:type="spellStart"/>
-            <w:r>
-              <w:rPr>
-                <w:rFonts w:ascii="Calibri" w:hAnsi="Calibri" w:cs="Calibri"/>
-                <w:color w:val="000000"/>
-                <w:sz w:val="22"/>
-                <w:szCs w:val="22"/>
-                <w:shd w:val="clear" w:color="auto" w:fill="EBF1DD"/>
-              </w:rPr>
-              <w:t>нордсике</w:t>
-            </w:r>
-            <w:proofErr w:type="spellEnd"/>
-            <w:r>
-              <w:rPr>
-                <w:rFonts w:ascii="Calibri" w:hAnsi="Calibri" w:cs="Calibri"/>
-                <w:color w:val="000000"/>
-                <w:sz w:val="22"/>
-                <w:szCs w:val="22"/>
-                <w:shd w:val="clear" w:color="auto" w:fill="EBF1DD"/>
-              </w:rPr>
-              <w:t xml:space="preserve"> в виде произведения на </w:t>
+              <w:t xml:space="preserve">На самом деле эта производная уже есть в нордсике в виде произведения на </w:t>
             </w:r>
             <w:r>
               <w:rPr>
@@ -540,42 +518,8 @@
                 <w:szCs w:val="22"/>
                 <w:lang w:val="en-US"/>
               </w:rPr>
-              <w:t xml:space="preserve">Davide </w:t>
-            </w:r>
-            <w:proofErr w:type="spellStart"/>
-            <w:r>
-              <w:rPr>
-                <w:rFonts w:ascii="Calibri" w:hAnsi="Calibri" w:cs="Calibri"/>
-                <w:color w:val="000000"/>
-                <w:sz w:val="22"/>
-                <w:szCs w:val="22"/>
-                <w:lang w:val="en-US"/>
-              </w:rPr>
-              <w:t>Fabozzi</w:t>
-            </w:r>
-            <w:proofErr w:type="spellEnd"/>
-            <w:r>
-              <w:rPr>
-                <w:rFonts w:ascii="Calibri" w:hAnsi="Calibri" w:cs="Calibri"/>
-                <w:color w:val="000000"/>
-                <w:sz w:val="22"/>
-                <w:szCs w:val="22"/>
-                <w:lang w:val="en-US"/>
-              </w:rPr>
-              <w:t xml:space="preserve">, Thierry Van </w:t>
-            </w:r>
-            <w:proofErr w:type="spellStart"/>
-            <w:r>
-              <w:rPr>
-                <w:rFonts w:ascii="Calibri" w:hAnsi="Calibri" w:cs="Calibri"/>
-                <w:color w:val="000000"/>
-                <w:sz w:val="22"/>
-                <w:szCs w:val="22"/>
-                <w:lang w:val="en-US"/>
-              </w:rPr>
-              <w:t>Cutsem</w:t>
-            </w:r>
-            <w:proofErr w:type="spellEnd"/>
+              <w:t>Davide Fabozzi, Thierry Van Cutsem</w:t>
+            </w:r>
           </w:p>
           <w:p>
             <w:pPr>
@@ -638,49 +582,15 @@
               </w:rPr>
               <w:t xml:space="preserve"> </w:t>
             </w:r>
-            <w:proofErr w:type="spellStart"/>
-            <w:r>
-              <w:rPr>
-                <w:rFonts w:ascii="Calibri" w:hAnsi="Calibri" w:cs="Calibri"/>
-                <w:color w:val="000000"/>
-                <w:sz w:val="22"/>
-                <w:szCs w:val="22"/>
-                <w:lang w:val="en-US"/>
-              </w:rPr>
-              <w:t>BuildEquations</w:t>
-            </w:r>
-            <w:proofErr w:type="spellEnd"/>
-            <w:r>
-              <w:rPr>
-                <w:rFonts w:ascii="Calibri" w:hAnsi="Calibri" w:cs="Calibri"/>
-                <w:color w:val="000000"/>
-                <w:sz w:val="22"/>
-                <w:szCs w:val="22"/>
-                <w:lang w:val="en-US"/>
-              </w:rPr>
-              <w:t>/</w:t>
-            </w:r>
-            <w:proofErr w:type="spellStart"/>
-            <w:r>
-              <w:rPr>
-                <w:rFonts w:ascii="Calibri" w:hAnsi="Calibri" w:cs="Calibri"/>
-                <w:color w:val="000000"/>
-                <w:sz w:val="22"/>
-                <w:szCs w:val="22"/>
-                <w:lang w:val="en-US"/>
-              </w:rPr>
-              <w:t>BuildRightHand</w:t>
-            </w:r>
-            <w:proofErr w:type="spellEnd"/>
-            <w:r>
-              <w:rPr>
-                <w:rFonts w:ascii="Calibri" w:hAnsi="Calibri" w:cs="Calibri"/>
-                <w:color w:val="000000"/>
-                <w:sz w:val="22"/>
-                <w:szCs w:val="22"/>
-                <w:lang w:val="en-US"/>
-              </w:rPr>
-              <w:t xml:space="preserve"> </w:t>
+            <w:r>
+              <w:rPr>
+                <w:rFonts w:ascii="Calibri" w:hAnsi="Calibri" w:cs="Calibri"/>
+                <w:color w:val="000000"/>
+                <w:sz w:val="22"/>
+                <w:szCs w:val="22"/>
+                <w:lang w:val="en-US"/>
+              </w:rPr>
+              <w:t xml:space="preserve">BuildEquations/BuildRightHand </w:t>
             </w:r>
             <w:r>
               <w:rPr>
@@ -928,27 +838,7 @@
                 <w:sz w:val="22"/>
                 <w:szCs w:val="22"/>
               </w:rPr>
-              <w:t>В компиляторе для переменных, которые не являются переменными состояния (</w:t>
-            </w:r>
-            <w:proofErr w:type="spellStart"/>
-            <w:r>
-              <w:rPr>
-                <w:rFonts w:ascii="Calibri" w:hAnsi="Calibri" w:cs="Calibri"/>
-                <w:color w:val="000000"/>
-                <w:sz w:val="22"/>
-                <w:szCs w:val="22"/>
-              </w:rPr>
-              <w:t>значение+индекс</w:t>
-            </w:r>
-            <w:proofErr w:type="spellEnd"/>
-            <w:r>
-              <w:rPr>
-                <w:rFonts w:ascii="Calibri" w:hAnsi="Calibri" w:cs="Calibri"/>
-                <w:color w:val="000000"/>
-                <w:sz w:val="22"/>
-                <w:szCs w:val="22"/>
-              </w:rPr>
-              <w:t xml:space="preserve">), но являются переменными (значение, которое можно читать и записывать), приходится делать проверку индекса на значение </w:t>
+              <w:t xml:space="preserve">В компиляторе для переменных, которые не являются переменными состояния (значение+индекс), но являются переменными (значение, которое можно читать и записывать), приходится делать проверку индекса на значение </w:t>
             </w:r>
             <w:r>
               <w:rPr>
@@ -1063,7 +953,6 @@
               </w:rPr>
               <w:t xml:space="preserve">Проверить </w:t>
             </w:r>
-            <w:proofErr w:type="spellStart"/>
             <w:r>
               <w:rPr>
                 <w:rFonts w:ascii="Calibri" w:hAnsi="Calibri" w:cs="Calibri"/>
@@ -1074,7 +963,6 @@
               </w:rPr>
               <w:t>ProcessDiscontinuity</w:t>
             </w:r>
-            <w:proofErr w:type="spellEnd"/>
             <w:r>
               <w:rPr>
                 <w:rFonts w:ascii="Calibri" w:hAnsi="Calibri" w:cs="Calibri"/>
@@ -1091,27 +979,7 @@
                 <w:sz w:val="22"/>
                 <w:szCs w:val="22"/>
               </w:rPr>
-              <w:t xml:space="preserve">в генераторах. Для </w:t>
-            </w:r>
-            <w:proofErr w:type="spellStart"/>
-            <w:r>
-              <w:rPr>
-                <w:rFonts w:ascii="Calibri" w:hAnsi="Calibri" w:cs="Calibri"/>
-                <w:color w:val="000000"/>
-                <w:sz w:val="22"/>
-                <w:szCs w:val="22"/>
-              </w:rPr>
-              <w:t>мустанговской</w:t>
-            </w:r>
-            <w:proofErr w:type="spellEnd"/>
-            <w:r>
-              <w:rPr>
-                <w:rFonts w:ascii="Calibri" w:hAnsi="Calibri" w:cs="Calibri"/>
-                <w:color w:val="000000"/>
-                <w:sz w:val="22"/>
-                <w:szCs w:val="22"/>
-              </w:rPr>
-              <w:t xml:space="preserve"> модели уравнения расчета отличались от уравнений модели, что приводило к неправильной работе ограничений, в частности от </w:t>
+              <w:t xml:space="preserve">в генераторах. Для мустанговской модели уравнения расчета отличались от уравнений модели, что приводило к неправильной работе ограничений, в частности от </w:t>
             </w:r>
             <w:r>
               <w:rPr>
@@ -1253,7 +1121,6 @@
               </w:rPr>
               <w:t xml:space="preserve">или </w:t>
             </w:r>
-            <w:proofErr w:type="spellStart"/>
             <w:r>
               <w:rPr>
                 <w:rFonts w:ascii="Calibri" w:hAnsi="Calibri" w:cs="Calibri"/>
@@ -1264,7 +1131,6 @@
               </w:rPr>
               <w:t>ProcessDiscontinuity</w:t>
             </w:r>
-            <w:proofErr w:type="spellEnd"/>
             <w:r>
               <w:rPr>
                 <w:rFonts w:ascii="Calibri" w:hAnsi="Calibri" w:cs="Calibri"/>
@@ -1283,7 +1149,6 @@
               </w:rPr>
               <w:t xml:space="preserve">можно ввести список девайсов, запрашивающих </w:t>
             </w:r>
-            <w:proofErr w:type="spellStart"/>
             <w:r>
               <w:rPr>
                 <w:rFonts w:ascii="Calibri" w:hAnsi="Calibri" w:cs="Calibri"/>
@@ -1294,7 +1159,6 @@
               </w:rPr>
               <w:t>DiscontinuityRequest</w:t>
             </w:r>
-            <w:proofErr w:type="spellEnd"/>
             <w:r>
               <w:rPr>
                 <w:rFonts w:ascii="Calibri" w:hAnsi="Calibri" w:cs="Calibri"/>
@@ -1388,7 +1252,6 @@
               </w:rPr>
               <w:t xml:space="preserve"> </w:t>
             </w:r>
-            <w:proofErr w:type="gramStart"/>
             <w:r>
               <w:rPr>
                 <w:rFonts w:ascii="Calibri" w:hAnsi="Calibri" w:cs="Calibri"/>
@@ -1415,17 +1278,7 @@
                 <w:sz w:val="22"/>
                 <w:szCs w:val="22"/>
               </w:rPr>
-              <w:t>судя по всему</w:t>
-            </w:r>
-            <w:proofErr w:type="gramEnd"/>
-            <w:r>
-              <w:rPr>
-                <w:rFonts w:ascii="Calibri" w:hAnsi="Calibri" w:cs="Calibri"/>
-                <w:color w:val="000000"/>
-                <w:sz w:val="22"/>
-                <w:szCs w:val="22"/>
-              </w:rPr>
-              <w:t xml:space="preserve"> оптимизатор изменяет порядок вычислений, поэтому </w:t>
+              <w:t xml:space="preserve">судя по всему оптимизатор изменяет порядок вычислений, поэтому </w:t>
             </w:r>
             <w:r>
               <w:rPr>
@@ -1503,27 +1356,7 @@
                 <w:sz w:val="22"/>
                 <w:szCs w:val="22"/>
               </w:rPr>
-              <w:t xml:space="preserve">При интегрировании процессов с большими </w:t>
-            </w:r>
-            <w:proofErr w:type="gramStart"/>
-            <w:r>
-              <w:rPr>
-                <w:rFonts w:ascii="Calibri" w:hAnsi="Calibri" w:cs="Calibri"/>
-                <w:color w:val="000000"/>
-                <w:sz w:val="22"/>
-                <w:szCs w:val="22"/>
-              </w:rPr>
-              <w:t>изменениями естественно</w:t>
-            </w:r>
-            <w:proofErr w:type="gramEnd"/>
-            <w:r>
-              <w:rPr>
-                <w:rFonts w:ascii="Calibri" w:hAnsi="Calibri" w:cs="Calibri"/>
-                <w:color w:val="000000"/>
-                <w:sz w:val="22"/>
-                <w:szCs w:val="22"/>
-              </w:rPr>
-              <w:t xml:space="preserve"> падает Ньютон. Улучшает ситуацию выбор шага. При этом шаг Ньютона лучше выбирать с минимальным ограничением пропорциональным шагу интегрирования, а не 0.1, как выбрано сейчас. Замечено, что Ньютон сходится до 1</w:t>
+              <w:t>При интегрировании процессов с большими изменениями естественно падает Ньютон. Улучшает ситуацию выбор шага. При этом шаг Ньютона лучше выбирать с минимальным ограничением пропорциональным шагу интегрирования, а не 0.1, как выбрано сейчас. Замечено, что Ньютон сходится до 1</w:t>
             </w:r>
             <w:r>
               <w:rPr>
@@ -1551,56 +1384,16 @@
                 <w:sz w:val="22"/>
                 <w:szCs w:val="22"/>
               </w:rPr>
-              <w:t xml:space="preserve">, но ошибка относительно предиктора не дает закончить шаг. Возможно на шагах близких к минимальному надо принимать решение Ньютона и формировать </w:t>
-            </w:r>
-            <w:proofErr w:type="spellStart"/>
-            <w:r>
-              <w:rPr>
-                <w:rFonts w:ascii="Calibri" w:hAnsi="Calibri" w:cs="Calibri"/>
-                <w:color w:val="000000"/>
-                <w:sz w:val="22"/>
-                <w:szCs w:val="22"/>
-              </w:rPr>
-              <w:t>Нордиск</w:t>
-            </w:r>
-            <w:proofErr w:type="spellEnd"/>
-            <w:r>
-              <w:rPr>
-                <w:rFonts w:ascii="Calibri" w:hAnsi="Calibri" w:cs="Calibri"/>
-                <w:color w:val="000000"/>
-                <w:sz w:val="22"/>
-                <w:szCs w:val="22"/>
-              </w:rPr>
-              <w:t xml:space="preserve"> по нему, игнорируя тем самым предиктор (как бы ошибка). И наконец проверить теорию, что завалы Ньютона могут быть обусловлены периодикой углов: если приращение </w:t>
-            </w:r>
-            <w:proofErr w:type="gramStart"/>
-            <w:r>
-              <w:rPr>
-                <w:rFonts w:ascii="Calibri" w:hAnsi="Calibri" w:cs="Calibri"/>
-                <w:color w:val="000000"/>
-                <w:sz w:val="22"/>
-                <w:szCs w:val="22"/>
-              </w:rPr>
-              <w:t xml:space="preserve">угла </w:t>
-            </w:r>
-            <w:r>
-              <w:rPr>
-                <w:rFonts w:ascii="Calibri" w:hAnsi="Calibri" w:cs="Calibri"/>
-                <w:color w:val="000000"/>
-                <w:sz w:val="22"/>
-                <w:szCs w:val="22"/>
-              </w:rPr>
-              <w:t>&gt;</w:t>
-            </w:r>
-            <w:proofErr w:type="gramEnd"/>
-            <w:r>
-              <w:rPr>
-                <w:rFonts w:ascii="Calibri" w:hAnsi="Calibri" w:cs="Calibri"/>
-                <w:color w:val="000000"/>
-                <w:sz w:val="22"/>
-                <w:szCs w:val="22"/>
-              </w:rPr>
-              <w:t xml:space="preserve"> </w:t>
+              <w:t xml:space="preserve">, но ошибка относительно предиктора не дает закончить шаг. Возможно на шагах близких к минимальному надо принимать решение Ньютона и формировать Нордиск по нему, игнорируя тем самым предиктор (как бы ошибка). И наконец проверить теорию, что завалы Ньютона могут быть обусловлены периодикой углов: если приращение угла </w:t>
+            </w:r>
+            <w:r>
+              <w:rPr>
+                <w:rFonts w:ascii="Calibri" w:hAnsi="Calibri" w:cs="Calibri"/>
+                <w:color w:val="000000"/>
+                <w:sz w:val="22"/>
+                <w:szCs w:val="22"/>
+              </w:rPr>
+              <w:t xml:space="preserve">&gt; </w:t>
             </w:r>
             <m:oMath>
               <m:r>
@@ -1690,7 +1483,6 @@
               <w:lastRenderedPageBreak/>
               <w:t xml:space="preserve">может искажать проверку по </w:t>
             </w:r>
-            <w:proofErr w:type="spellStart"/>
             <w:r>
               <w:rPr>
                 <w:rFonts w:ascii="Calibri" w:hAnsi="Calibri" w:cs="Calibri"/>
@@ -1701,7 +1493,6 @@
               </w:rPr>
               <w:t>Rtol</w:t>
             </w:r>
-            <w:proofErr w:type="spellEnd"/>
             <w:r>
               <w:rPr>
                 <w:rFonts w:ascii="Calibri" w:hAnsi="Calibri" w:cs="Calibri"/>
@@ -1758,7 +1549,6 @@
               </w:rPr>
               <w:t>)*</w:t>
             </w:r>
-            <w:proofErr w:type="spellStart"/>
             <w:r>
               <w:rPr>
                 <w:rFonts w:ascii="Calibri" w:hAnsi="Calibri" w:cs="Calibri"/>
@@ -1769,7 +1559,6 @@
               </w:rPr>
               <w:t>Rtol</w:t>
             </w:r>
-            <w:proofErr w:type="spellEnd"/>
             <w:r>
               <w:rPr>
                 <w:rFonts w:ascii="Calibri" w:hAnsi="Calibri" w:cs="Calibri"/>
@@ -1779,7 +1568,6 @@
               </w:rPr>
               <w:t>+</w:t>
             </w:r>
-            <w:proofErr w:type="spellStart"/>
             <w:r>
               <w:rPr>
                 <w:rFonts w:ascii="Calibri" w:hAnsi="Calibri" w:cs="Calibri"/>
@@ -1790,7 +1578,6 @@
               </w:rPr>
               <w:t>Atol</w:t>
             </w:r>
-            <w:proofErr w:type="spellEnd"/>
             <w:r>
               <w:rPr>
                 <w:rFonts w:ascii="Calibri" w:hAnsi="Calibri" w:cs="Calibri"/>
@@ -1857,26 +1644,15 @@
                 <w:lang w:val="en-US"/>
               </w:rPr>
               <w:lastRenderedPageBreak/>
-              <w:t> </w:t>
-            </w:r>
-            <w:proofErr w:type="spellStart"/>
-            <w:r>
-              <w:rPr>
-                <w:rFonts w:ascii="Calibri" w:hAnsi="Calibri" w:cs="Calibri"/>
-                <w:color w:val="000000"/>
-                <w:sz w:val="22"/>
-                <w:szCs w:val="22"/>
-                <w:lang w:val="en-US"/>
-              </w:rPr>
-              <w:t>InitExternalVariables</w:t>
-            </w:r>
-            <w:proofErr w:type="spellEnd"/>
-            <w:r>
-              <w:rPr>
-                <w:rFonts w:ascii="Calibri" w:hAnsi="Calibri" w:cs="Calibri"/>
-                <w:color w:val="000000"/>
-                <w:sz w:val="22"/>
-                <w:szCs w:val="22"/>
+              <w:t> InitExternalVariables</w:t>
+            </w:r>
+            <w:r>
+              <w:rPr>
+                <w:rFonts w:ascii="Calibri" w:hAnsi="Calibri" w:cs="Calibri"/>
+                <w:color w:val="000000"/>
+                <w:sz w:val="22"/>
+                <w:szCs w:val="22"/>
+                <w:lang w:val="en-US"/>
               </w:rPr>
               <w:t xml:space="preserve"> </w:t>
             </w:r>
@@ -1895,6 +1671,7 @@
                 <w:color w:val="000000"/>
                 <w:sz w:val="22"/>
                 <w:szCs w:val="22"/>
+                <w:lang w:val="en-US"/>
               </w:rPr>
               <w:t xml:space="preserve"> </w:t>
             </w:r>
@@ -1913,6 +1690,7 @@
                 <w:color w:val="000000"/>
                 <w:sz w:val="22"/>
                 <w:szCs w:val="22"/>
+                <w:lang w:val="en-US"/>
               </w:rPr>
               <w:t xml:space="preserve"> </w:t>
             </w:r>
@@ -1931,6 +1709,7 @@
                 <w:color w:val="000000"/>
                 <w:sz w:val="22"/>
                 <w:szCs w:val="22"/>
+                <w:lang w:val="en-US"/>
               </w:rPr>
               <w:t xml:space="preserve"> </w:t>
             </w:r>
@@ -1949,6 +1728,7 @@
                 <w:color w:val="000000"/>
                 <w:sz w:val="22"/>
                 <w:szCs w:val="22"/>
+                <w:lang w:val="en-US"/>
               </w:rPr>
               <w:t xml:space="preserve"> </w:t>
             </w:r>
@@ -1967,6 +1747,7 @@
                 <w:color w:val="000000"/>
                 <w:sz w:val="22"/>
                 <w:szCs w:val="22"/>
+                <w:lang w:val="en-US"/>
               </w:rPr>
               <w:t xml:space="preserve">, </w:t>
             </w:r>
@@ -1985,6 +1766,7 @@
                 <w:color w:val="000000"/>
                 <w:sz w:val="22"/>
                 <w:szCs w:val="22"/>
+                <w:lang w:val="en-US"/>
               </w:rPr>
               <w:t xml:space="preserve"> </w:t>
             </w:r>
@@ -2004,6 +1786,7 @@
                 <w:color w:val="000000"/>
                 <w:sz w:val="22"/>
                 <w:szCs w:val="22"/>
+                <w:lang w:val="en-US"/>
               </w:rPr>
               <w:t xml:space="preserve"> </w:t>
             </w:r>
@@ -2022,10 +1805,10 @@
                 <w:color w:val="000000"/>
                 <w:sz w:val="22"/>
                 <w:szCs w:val="22"/>
+                <w:lang w:val="en-US"/>
               </w:rPr>
               <w:t xml:space="preserve"> </w:t>
             </w:r>
-            <w:proofErr w:type="spellStart"/>
             <w:r>
               <w:rPr>
                 <w:rFonts w:ascii="Calibri" w:hAnsi="Calibri" w:cs="Calibri"/>
@@ -2036,17 +1819,16 @@
               </w:rPr>
               <w:t>InitNordsiek</w:t>
             </w:r>
-            <w:proofErr w:type="spellEnd"/>
-            <w:r>
-              <w:rPr>
-                <w:rFonts w:ascii="Calibri" w:hAnsi="Calibri" w:cs="Calibri"/>
-                <w:color w:val="000000"/>
-                <w:sz w:val="22"/>
-                <w:szCs w:val="22"/>
+            <w:r>
+              <w:rPr>
+                <w:rFonts w:ascii="Calibri" w:hAnsi="Calibri" w:cs="Calibri"/>
+                <w:color w:val="000000"/>
+                <w:sz w:val="22"/>
+                <w:szCs w:val="22"/>
+                <w:lang w:val="en-US"/>
               </w:rPr>
               <w:t xml:space="preserve">. </w:t>
             </w:r>
-            <w:proofErr w:type="gramStart"/>
             <w:r>
               <w:rPr>
                 <w:rFonts w:ascii="Calibri" w:hAnsi="Calibri" w:cs="Calibri"/>
@@ -2065,7 +1847,6 @@
               </w:rPr>
               <w:t>!</w:t>
             </w:r>
-            <w:proofErr w:type="gramEnd"/>
           </w:p>
           <w:p>
             <w:pPr>
@@ -2132,29 +1913,8 @@
                 <w:sz w:val="22"/>
                 <w:szCs w:val="22"/>
               </w:rPr>
-              <w:t xml:space="preserve">для всех девайсов. </w:t>
-            </w:r>
-            <w:proofErr w:type="gramStart"/>
-            <w:r>
-              <w:rPr>
-                <w:rFonts w:ascii="Calibri" w:hAnsi="Calibri" w:cs="Calibri"/>
-                <w:color w:val="000000"/>
-                <w:sz w:val="22"/>
-                <w:szCs w:val="22"/>
-              </w:rPr>
-              <w:t>Возможно</w:t>
-            </w:r>
-            <w:proofErr w:type="gramEnd"/>
-            <w:r>
-              <w:rPr>
-                <w:rFonts w:ascii="Calibri" w:hAnsi="Calibri" w:cs="Calibri"/>
-                <w:color w:val="000000"/>
-                <w:sz w:val="22"/>
-                <w:szCs w:val="22"/>
-              </w:rPr>
-              <w:t xml:space="preserve"> единую для всех </w:t>
-            </w:r>
-            <w:proofErr w:type="spellStart"/>
+              <w:t xml:space="preserve">для всех девайсов. Возможно единую для всех </w:t>
+            </w:r>
             <w:r>
               <w:rPr>
                 <w:rFonts w:ascii="Calibri" w:hAnsi="Calibri" w:cs="Calibri"/>
@@ -2165,7 +1925,6 @@
               </w:rPr>
               <w:t>CDevice</w:t>
             </w:r>
-            <w:proofErr w:type="spellEnd"/>
           </w:p>
         </w:tc>
       </w:tr>
@@ -2193,27 +1952,7 @@
                 <w:sz w:val="22"/>
                 <w:szCs w:val="22"/>
               </w:rPr>
-              <w:t xml:space="preserve">При инициализации реле с выдержками времени регистрируют себя на событие даже тогда, когда приводятся в нормальное положение (например, реле выхода из </w:t>
-            </w:r>
-            <w:proofErr w:type="spellStart"/>
-            <w:r>
-              <w:rPr>
-                <w:rFonts w:ascii="Calibri" w:hAnsi="Calibri" w:cs="Calibri"/>
-                <w:color w:val="000000"/>
-                <w:sz w:val="22"/>
-                <w:szCs w:val="22"/>
-              </w:rPr>
-              <w:t>форсировки</w:t>
-            </w:r>
-            <w:proofErr w:type="spellEnd"/>
-            <w:r>
-              <w:rPr>
-                <w:rFonts w:ascii="Calibri" w:hAnsi="Calibri" w:cs="Calibri"/>
-                <w:color w:val="000000"/>
-                <w:sz w:val="22"/>
-                <w:szCs w:val="22"/>
-              </w:rPr>
-              <w:t>). Надо продумать, как избавиться от лишних событий.</w:t>
+              <w:t>При инициализации реле с выдержками времени регистрируют себя на событие даже тогда, когда приводятся в нормальное положение (например, реле выхода из форсировки). Надо продумать, как избавиться от лишних событий.</w:t>
             </w:r>
             <w:r>
               <w:rPr>
@@ -2397,7 +2136,6 @@
               </w:rPr>
               <w:t xml:space="preserve">В </w:t>
             </w:r>
-            <w:proofErr w:type="spellStart"/>
             <w:r>
               <w:rPr>
                 <w:rFonts w:ascii="Calibri" w:hAnsi="Calibri" w:cs="Calibri"/>
@@ -2408,7 +2146,6 @@
               </w:rPr>
               <w:t>ProcessDiscontinuity</w:t>
             </w:r>
-            <w:proofErr w:type="spellEnd"/>
             <w:r>
               <w:rPr>
                 <w:rFonts w:ascii="Calibri" w:hAnsi="Calibri" w:cs="Calibri"/>
@@ -2597,7 +2334,6 @@
               </w:rPr>
               <w:t>.</w:t>
             </w:r>
-            <w:proofErr w:type="spellStart"/>
             <w:r>
               <w:rPr>
                 <w:rFonts w:ascii="Calibri" w:hAnsi="Calibri" w:cs="Calibri"/>
@@ -2608,7 +2344,6 @@
               </w:rPr>
               <w:t>ru</w:t>
             </w:r>
-            <w:proofErr w:type="spellEnd"/>
             <w:r>
               <w:rPr>
                 <w:rFonts w:ascii="Calibri" w:hAnsi="Calibri" w:cs="Calibri"/>
@@ -2654,7 +2389,6 @@
               </w:rPr>
               <w:t>(</w:t>
             </w:r>
-            <w:proofErr w:type="spellStart"/>
             <w:r>
               <w:rPr>
                 <w:rFonts w:ascii="Calibri" w:hAnsi="Calibri" w:cs="Calibri"/>
@@ -2665,7 +2399,6 @@
               </w:rPr>
               <w:t>fileformat</w:t>
             </w:r>
-            <w:proofErr w:type="spellEnd"/>
             <w:r>
               <w:rPr>
                 <w:rFonts w:ascii="Calibri" w:hAnsi="Calibri" w:cs="Calibri"/>
@@ -2702,47 +2435,7 @@
                 <w:sz w:val="22"/>
                 <w:szCs w:val="22"/>
               </w:rPr>
-              <w:t xml:space="preserve">В производной нужно выяснить как выполнять </w:t>
-            </w:r>
-            <w:proofErr w:type="spellStart"/>
-            <w:r>
-              <w:rPr>
-                <w:rFonts w:ascii="Calibri" w:hAnsi="Calibri" w:cs="Calibri"/>
-                <w:color w:val="000000"/>
-                <w:sz w:val="22"/>
-                <w:szCs w:val="22"/>
-              </w:rPr>
-              <w:t>реинициализацию</w:t>
-            </w:r>
-            <w:proofErr w:type="spellEnd"/>
-            <w:r>
-              <w:rPr>
-                <w:rFonts w:ascii="Calibri" w:hAnsi="Calibri" w:cs="Calibri"/>
-                <w:color w:val="000000"/>
-                <w:sz w:val="22"/>
-                <w:szCs w:val="22"/>
-              </w:rPr>
-              <w:t xml:space="preserve"> при скачке на входе. Вариантов </w:t>
-            </w:r>
-            <w:proofErr w:type="gramStart"/>
-            <w:r>
-              <w:rPr>
-                <w:rFonts w:ascii="Calibri" w:hAnsi="Calibri" w:cs="Calibri"/>
-                <w:color w:val="000000"/>
-                <w:sz w:val="22"/>
-                <w:szCs w:val="22"/>
-              </w:rPr>
-              <w:t>2 :</w:t>
-            </w:r>
-            <w:proofErr w:type="gramEnd"/>
-            <w:r>
-              <w:rPr>
-                <w:rFonts w:ascii="Calibri" w:hAnsi="Calibri" w:cs="Calibri"/>
-                <w:color w:val="000000"/>
-                <w:sz w:val="22"/>
-                <w:szCs w:val="22"/>
-              </w:rPr>
-              <w:t xml:space="preserve"> подгонять запаздывание или рассчитывать выход при фиксированном запаздывании. В последнем случае на выходе происходит скачок </w:t>
+              <w:t xml:space="preserve">В производной нужно выяснить как выполнять реинициализацию при скачке на входе. Вариантов 2 : подгонять запаздывание или рассчитывать выход при фиксированном запаздывании. В последнем случае на выходе происходит скачок </w:t>
             </w:r>
             <w:r>
               <w:rPr>
@@ -2782,7 +2475,6 @@
               </w:rPr>
               <w:t>*</w:t>
             </w:r>
-            <w:proofErr w:type="spellStart"/>
             <w:r>
               <w:rPr>
                 <w:rFonts w:ascii="Calibri" w:hAnsi="Calibri" w:cs="Calibri"/>
@@ -2793,7 +2485,6 @@
               </w:rPr>
               <w:t>dX</w:t>
             </w:r>
-            <w:proofErr w:type="spellEnd"/>
             <w:r>
               <w:rPr>
                 <w:rFonts w:ascii="Calibri" w:hAnsi="Calibri" w:cs="Calibri"/>
@@ -2830,27 +2521,7 @@
                 <w:sz w:val="22"/>
                 <w:szCs w:val="22"/>
               </w:rPr>
-              <w:t xml:space="preserve">Для подавления </w:t>
-            </w:r>
-            <w:proofErr w:type="spellStart"/>
-            <w:r>
-              <w:rPr>
-                <w:rFonts w:ascii="Calibri" w:hAnsi="Calibri" w:cs="Calibri"/>
-                <w:color w:val="000000"/>
-                <w:sz w:val="22"/>
-                <w:szCs w:val="22"/>
-              </w:rPr>
-              <w:t>рингинга</w:t>
-            </w:r>
-            <w:proofErr w:type="spellEnd"/>
-            <w:r>
-              <w:rPr>
-                <w:rFonts w:ascii="Calibri" w:hAnsi="Calibri" w:cs="Calibri"/>
-                <w:color w:val="000000"/>
-                <w:sz w:val="22"/>
-                <w:szCs w:val="22"/>
-              </w:rPr>
-              <w:t xml:space="preserve"> Адамс-2 можно в случае нескольких удачный шагов (10) для которых невозможно увеличить шаг попробовать сделать 1 шаг </w:t>
+              <w:t xml:space="preserve">Для подавления рингинга Адамс-2 можно в случае нескольких удачный шагов (10) для которых невозможно увеличить шаг попробовать сделать 1 шаг </w:t>
             </w:r>
             <w:r>
               <w:rPr>
@@ -2869,30 +2540,8 @@
                 <w:sz w:val="22"/>
                 <w:szCs w:val="22"/>
               </w:rPr>
-              <w:t xml:space="preserve"> по </w:t>
-            </w:r>
-            <w:proofErr w:type="spellStart"/>
-            <w:r>
-              <w:rPr>
-                <w:rFonts w:ascii="Calibri" w:hAnsi="Calibri" w:cs="Calibri"/>
-                <w:color w:val="000000"/>
-                <w:sz w:val="22"/>
-                <w:szCs w:val="22"/>
-              </w:rPr>
-              <w:t>дифурам</w:t>
-            </w:r>
-            <w:proofErr w:type="spellEnd"/>
-            <w:r>
-              <w:rPr>
-                <w:rFonts w:ascii="Calibri" w:hAnsi="Calibri" w:cs="Calibri"/>
-                <w:color w:val="000000"/>
-                <w:sz w:val="22"/>
-                <w:szCs w:val="22"/>
-              </w:rPr>
-              <w:t xml:space="preserve">, после чего снова перейти на Адамс (см </w:t>
-            </w:r>
-            <w:proofErr w:type="spellStart"/>
-            <w:proofErr w:type="gramStart"/>
+              <w:t xml:space="preserve"> по дифурам, после чего снова перейти на Адамс (см </w:t>
+            </w:r>
             <w:r>
               <w:rPr>
                 <w:rFonts w:ascii="Calibri" w:hAnsi="Calibri" w:cs="Calibri"/>
@@ -2903,25 +2552,14 @@
               </w:rPr>
               <w:t>GoodStep</w:t>
             </w:r>
-            <w:proofErr w:type="spellEnd"/>
-            <w:r>
-              <w:rPr>
-                <w:rFonts w:ascii="Calibri" w:hAnsi="Calibri" w:cs="Calibri"/>
-                <w:color w:val="000000"/>
-                <w:sz w:val="22"/>
-                <w:szCs w:val="22"/>
-              </w:rPr>
-              <w:t>(</w:t>
-            </w:r>
-            <w:proofErr w:type="gramEnd"/>
-            <w:r>
-              <w:rPr>
-                <w:rFonts w:ascii="Calibri" w:hAnsi="Calibri" w:cs="Calibri"/>
-                <w:color w:val="000000"/>
-                <w:sz w:val="22"/>
-                <w:szCs w:val="22"/>
-              </w:rPr>
-              <w:t>)</w:t>
+            <w:r>
+              <w:rPr>
+                <w:rFonts w:ascii="Calibri" w:hAnsi="Calibri" w:cs="Calibri"/>
+                <w:color w:val="000000"/>
+                <w:sz w:val="22"/>
+                <w:szCs w:val="22"/>
+              </w:rPr>
+              <w:t>()</w:t>
             </w:r>
             <w:r>
               <w:rPr>
@@ -2932,7 +2570,6 @@
               </w:rPr>
               <w:t xml:space="preserve"> и </w:t>
             </w:r>
-            <w:proofErr w:type="spellStart"/>
             <w:r>
               <w:rPr>
                 <w:rFonts w:ascii="Calibri" w:hAnsi="Calibri" w:cs="Calibri"/>
@@ -2943,7 +2580,6 @@
               </w:rPr>
               <w:t>UpdateNordsieck</w:t>
             </w:r>
-            <w:proofErr w:type="spellEnd"/>
             <w:r>
               <w:rPr>
                 <w:rFonts w:ascii="Calibri" w:hAnsi="Calibri" w:cs="Calibri"/>
@@ -3068,87 +2704,7 @@
                 <w:sz w:val="22"/>
                 <w:szCs w:val="22"/>
               </w:rPr>
-              <w:t xml:space="preserve">При поиске зеро-кроссинга на втором порядке похоже нужно в любом случае решать квадратное уравнение, чтобы не пропустить двойное изменение. Сейчас сделан поиск времени </w:t>
-            </w:r>
-            <w:proofErr w:type="spellStart"/>
-            <w:r>
-              <w:rPr>
-                <w:rFonts w:ascii="Calibri" w:hAnsi="Calibri" w:cs="Calibri"/>
-                <w:color w:val="000000"/>
-                <w:sz w:val="22"/>
-                <w:szCs w:val="22"/>
-              </w:rPr>
-              <w:t>зерокроссинга</w:t>
-            </w:r>
-            <w:proofErr w:type="spellEnd"/>
-            <w:r>
-              <w:rPr>
-                <w:rFonts w:ascii="Calibri" w:hAnsi="Calibri" w:cs="Calibri"/>
-                <w:color w:val="000000"/>
-                <w:sz w:val="22"/>
-                <w:szCs w:val="22"/>
-              </w:rPr>
-              <w:t xml:space="preserve"> только в случае, если изменился знак функции </w:t>
-            </w:r>
-            <w:proofErr w:type="spellStart"/>
-            <w:r>
-              <w:rPr>
-                <w:rFonts w:ascii="Calibri" w:hAnsi="Calibri" w:cs="Calibri"/>
-                <w:color w:val="000000"/>
-                <w:sz w:val="22"/>
-                <w:szCs w:val="22"/>
-              </w:rPr>
-              <w:t>зерокроссинга</w:t>
-            </w:r>
-            <w:proofErr w:type="spellEnd"/>
-            <w:r>
-              <w:rPr>
-                <w:rFonts w:ascii="Calibri" w:hAnsi="Calibri" w:cs="Calibri"/>
-                <w:color w:val="000000"/>
-                <w:sz w:val="22"/>
-                <w:szCs w:val="22"/>
-              </w:rPr>
-              <w:t xml:space="preserve">. Для первого порядка это работает, но для второго порядка есть вероятность пропуска временного </w:t>
-            </w:r>
-            <w:proofErr w:type="spellStart"/>
-            <w:r>
-              <w:rPr>
-                <w:rFonts w:ascii="Calibri" w:hAnsi="Calibri" w:cs="Calibri"/>
-                <w:color w:val="000000"/>
-                <w:sz w:val="22"/>
-                <w:szCs w:val="22"/>
-              </w:rPr>
-              <w:t>зерокроссинга</w:t>
-            </w:r>
-            <w:proofErr w:type="spellEnd"/>
-            <w:r>
-              <w:rPr>
-                <w:rFonts w:ascii="Calibri" w:hAnsi="Calibri" w:cs="Calibri"/>
-                <w:color w:val="000000"/>
-                <w:sz w:val="22"/>
-                <w:szCs w:val="22"/>
-              </w:rPr>
-              <w:t xml:space="preserve">. Можно попробовать вне зависимости от изменения знака искать корни функции </w:t>
-            </w:r>
-            <w:proofErr w:type="spellStart"/>
-            <w:r>
-              <w:rPr>
-                <w:rFonts w:ascii="Calibri" w:hAnsi="Calibri" w:cs="Calibri"/>
-                <w:color w:val="000000"/>
-                <w:sz w:val="22"/>
-                <w:szCs w:val="22"/>
-              </w:rPr>
-              <w:t>зерокроссинга</w:t>
-            </w:r>
-            <w:proofErr w:type="spellEnd"/>
-            <w:r>
-              <w:rPr>
-                <w:rFonts w:ascii="Calibri" w:hAnsi="Calibri" w:cs="Calibri"/>
-                <w:color w:val="000000"/>
-                <w:sz w:val="22"/>
-                <w:szCs w:val="22"/>
-              </w:rPr>
-              <w:t>.</w:t>
+              <w:t>При поиске зеро-кроссинга на втором порядке похоже нужно в любом случае решать квадратное уравнение, чтобы не пропустить двойное изменение. Сейчас сделан поиск времени зерокроссинга только в случае, если изменился знак функции зерокроссинга. Для первого порядка это работает, но для второго порядка есть вероятность пропуска временного зерокроссинга. Можно попробовать вне зависимости от изменения знака искать корни функции зерокроссинга.</w:t>
             </w:r>
           </w:p>
         </w:tc>
@@ -3177,47 +2733,7 @@
                 <w:sz w:val="22"/>
                 <w:szCs w:val="22"/>
               </w:rPr>
-              <w:t xml:space="preserve">Для решения задачи при наличии задержек есть мысль сохранять полный </w:t>
-            </w:r>
-            <w:proofErr w:type="spellStart"/>
-            <w:r>
-              <w:rPr>
-                <w:rFonts w:ascii="Calibri" w:hAnsi="Calibri" w:cs="Calibri"/>
-                <w:color w:val="000000"/>
-                <w:sz w:val="22"/>
-                <w:szCs w:val="22"/>
-              </w:rPr>
-              <w:t>нордсик</w:t>
-            </w:r>
-            <w:proofErr w:type="spellEnd"/>
-            <w:r>
-              <w:rPr>
-                <w:rFonts w:ascii="Calibri" w:hAnsi="Calibri" w:cs="Calibri"/>
-                <w:color w:val="000000"/>
-                <w:sz w:val="22"/>
-                <w:szCs w:val="22"/>
-              </w:rPr>
-              <w:t xml:space="preserve"> на глубину задержки. </w:t>
-            </w:r>
-            <w:proofErr w:type="spellStart"/>
-            <w:r>
-              <w:rPr>
-                <w:rFonts w:ascii="Calibri" w:hAnsi="Calibri" w:cs="Calibri"/>
-                <w:color w:val="000000"/>
-                <w:sz w:val="22"/>
-                <w:szCs w:val="22"/>
-              </w:rPr>
-              <w:t>Нордсик</w:t>
-            </w:r>
-            <w:proofErr w:type="spellEnd"/>
-            <w:r>
-              <w:rPr>
-                <w:rFonts w:ascii="Calibri" w:hAnsi="Calibri" w:cs="Calibri"/>
-                <w:color w:val="000000"/>
-                <w:sz w:val="22"/>
-                <w:szCs w:val="22"/>
-              </w:rPr>
-              <w:t xml:space="preserve"> позволит точно получить значение в </w:t>
+              <w:t xml:space="preserve">Для решения задачи при наличии задержек есть мысль сохранять полный нордсик на глубину задержки. Нордсик позволит точно получить значение в </w:t>
             </w:r>
             <m:oMath>
               <m:r>
@@ -3365,6 +2881,93 @@
               </w:rPr>
               <w:t>постоянных элементов матрицы</w:t>
             </w:r>
+          </w:p>
+        </w:tc>
+      </w:tr>
+      <w:tr>
+        <w:tc>
+          <w:tcPr>
+            <w:tcW w:w="9345" w:type="dxa"/>
+            <w:shd w:val="clear" w:color="auto" w:fill="auto"/>
+          </w:tcPr>
+          <w:p>
+            <w:pPr>
+              <w:pStyle w:val="a3"/>
+              <w:spacing w:before="0" w:beforeAutospacing="0" w:after="0" w:afterAutospacing="0"/>
+              <w:rPr>
+                <w:rFonts w:ascii="Calibri" w:hAnsi="Calibri" w:cs="Calibri"/>
+                <w:color w:val="000000"/>
+                <w:sz w:val="22"/>
+                <w:szCs w:val="22"/>
+              </w:rPr>
+            </w:pPr>
+            <w:r>
+              <w:rPr>
+                <w:rFonts w:ascii="Calibri" w:hAnsi="Calibri" w:cs="Calibri"/>
+                <w:color w:val="000000"/>
+                <w:sz w:val="22"/>
+                <w:szCs w:val="22"/>
+              </w:rPr>
+              <w:t xml:space="preserve">В </w:t>
+            </w:r>
+            <w:r>
+              <w:rPr>
+                <w:rFonts w:ascii="Calibri" w:hAnsi="Calibri" w:cs="Calibri"/>
+                <w:color w:val="000000"/>
+                <w:sz w:val="22"/>
+                <w:szCs w:val="22"/>
+                <w:lang w:val="en-US"/>
+              </w:rPr>
+              <w:t>ZC</w:t>
+            </w:r>
+            <w:r>
+              <w:rPr>
+                <w:rFonts w:ascii="Calibri" w:hAnsi="Calibri" w:cs="Calibri"/>
+                <w:color w:val="000000"/>
+                <w:sz w:val="22"/>
+                <w:szCs w:val="22"/>
+              </w:rPr>
+              <w:t xml:space="preserve"> </w:t>
+            </w:r>
+            <w:r>
+              <w:rPr>
+                <w:rFonts w:ascii="Calibri" w:hAnsi="Calibri" w:cs="Calibri"/>
+                <w:color w:val="000000"/>
+                <w:sz w:val="22"/>
+                <w:szCs w:val="22"/>
+              </w:rPr>
+              <w:t xml:space="preserve">можно сделать опцию поиска пересечения только по изменению знака или с предварительным поиском корня. Без поиска корня для всех пересечений должно работать быстрее, но с вероятностью пропуска. Если </w:t>
+            </w:r>
+            <w:r>
+              <w:rPr>
+                <w:rFonts w:ascii="Calibri" w:hAnsi="Calibri" w:cs="Calibri"/>
+                <w:color w:val="000000"/>
+                <w:sz w:val="22"/>
+                <w:szCs w:val="22"/>
+                <w:lang w:val="en-US"/>
+              </w:rPr>
+              <w:t>ZC</w:t>
+            </w:r>
+            <w:r>
+              <w:rPr>
+                <w:rFonts w:ascii="Calibri" w:hAnsi="Calibri" w:cs="Calibri"/>
+                <w:color w:val="000000"/>
+                <w:sz w:val="22"/>
+                <w:szCs w:val="22"/>
+              </w:rPr>
+              <w:t xml:space="preserve"> </w:t>
+            </w:r>
+            <w:r>
+              <w:rPr>
+                <w:rFonts w:ascii="Calibri" w:hAnsi="Calibri" w:cs="Calibri"/>
+                <w:color w:val="000000"/>
+                <w:sz w:val="22"/>
+                <w:szCs w:val="22"/>
+              </w:rPr>
+              <w:t>будет более или менее централизован опцию сделать легко.</w:t>
+            </w:r>
+            <w:bookmarkStart w:id="0" w:name="_GoBack"/>
+            <w:bookmarkEnd w:id="0"/>
           </w:p>
         </w:tc>
       </w:tr>
@@ -3424,8 +3027,6 @@
         </w:rPr>
         <w:t> </w:t>
       </w:r>
-      <w:bookmarkStart w:id="0" w:name="_GoBack"/>
-      <w:bookmarkEnd w:id="0"/>
     </w:p>
     <w:p>
       <w:pPr>

</xml_diff>

<commit_message>
ToDo update on atan2
</commit_message>
<xml_diff>
--- a/Docs/ToDo.docx
+++ b/Docs/ToDo.docx
@@ -1,6 +1,6 @@
 
 <file path=word/document.xml><?xml version="1.0" encoding="utf-8"?>
-<w:document xmlns:wpc="http://schemas.microsoft.com/office/word/2010/wordprocessingCanvas" xmlns:cx="http://schemas.microsoft.com/office/drawing/2014/chartex" xmlns:cx1="http://schemas.microsoft.com/office/drawing/2015/9/8/chartex" xmlns:cx2="http://schemas.microsoft.com/office/drawing/2015/10/21/chartex" xmlns:cx3="http://schemas.microsoft.com/office/drawing/2016/5/9/chartex" xmlns:cx4="http://schemas.microsoft.com/office/drawing/2016/5/10/chartex" xmlns:cx5="http://schemas.microsoft.com/office/drawing/2016/5/11/chartex" xmlns:cx6="http://schemas.microsoft.com/office/drawing/2016/5/12/chartex" xmlns:cx7="http://schemas.microsoft.com/office/drawing/2016/5/13/chartex" xmlns:cx8="http://schemas.microsoft.com/office/drawing/2016/5/14/chartex" xmlns:mc="http://schemas.openxmlformats.org/markup-compatibility/2006" xmlns:aink="http://schemas.microsoft.com/office/drawing/2016/ink" xmlns:am3d="http://schemas.microsoft.com/office/drawing/2017/model3d" xmlns:o="urn:schemas-microsoft-com:office:office" xmlns:r="http://schemas.openxmlformats.org/officeDocument/2006/relationships" xmlns:m="http://schemas.openxmlformats.org/officeDocument/2006/math" xmlns:v="urn:schemas-microsoft-com:vml" xmlns:wp14="http://schemas.microsoft.com/office/word/2010/wordprocessingDrawing" xmlns:wp="http://schemas.openxmlformats.org/drawingml/2006/wordprocessingDrawing" xmlns:w10="urn:schemas-microsoft-com:office:word" xmlns:w="http://schemas.openxmlformats.org/wordprocessingml/2006/main" xmlns:w14="http://schemas.microsoft.com/office/word/2010/wordml" xmlns:w15="http://schemas.microsoft.com/office/word/2012/wordml" xmlns:w16cid="http://schemas.microsoft.com/office/word/2016/wordml/cid" xmlns:w16se="http://schemas.microsoft.com/office/word/2015/wordml/symex" xmlns:wpg="http://schemas.microsoft.com/office/word/2010/wordprocessingGroup" xmlns:wpi="http://schemas.microsoft.com/office/word/2010/wordprocessingInk" xmlns:wne="http://schemas.microsoft.com/office/word/2006/wordml" xmlns:wps="http://schemas.microsoft.com/office/word/2010/wordprocessingShape" mc:Ignorable="w14 w15 w16se w16cid wp14">
+<w:document xmlns:wpc="http://schemas.microsoft.com/office/word/2010/wordprocessingCanvas" xmlns:cx="http://schemas.microsoft.com/office/drawing/2014/chartex" xmlns:cx1="http://schemas.microsoft.com/office/drawing/2015/9/8/chartex" xmlns:cx2="http://schemas.microsoft.com/office/drawing/2015/10/21/chartex" xmlns:cx3="http://schemas.microsoft.com/office/drawing/2016/5/9/chartex" xmlns:cx4="http://schemas.microsoft.com/office/drawing/2016/5/10/chartex" xmlns:cx5="http://schemas.microsoft.com/office/drawing/2016/5/11/chartex" xmlns:cx6="http://schemas.microsoft.com/office/drawing/2016/5/12/chartex" xmlns:cx7="http://schemas.microsoft.com/office/drawing/2016/5/13/chartex" xmlns:cx8="http://schemas.microsoft.com/office/drawing/2016/5/14/chartex" xmlns:mc="http://schemas.openxmlformats.org/markup-compatibility/2006" xmlns:aink="http://schemas.microsoft.com/office/drawing/2016/ink" xmlns:am3d="http://schemas.microsoft.com/office/drawing/2017/model3d" xmlns:o="urn:schemas-microsoft-com:office:office" xmlns:r="http://schemas.openxmlformats.org/officeDocument/2006/relationships" xmlns:m="http://schemas.openxmlformats.org/officeDocument/2006/math" xmlns:v="urn:schemas-microsoft-com:vml" xmlns:wp14="http://schemas.microsoft.com/office/word/2010/wordprocessingDrawing" xmlns:wp="http://schemas.openxmlformats.org/drawingml/2006/wordprocessingDrawing" xmlns:w10="urn:schemas-microsoft-com:office:word" xmlns:w="http://schemas.openxmlformats.org/wordprocessingml/2006/main" xmlns:w14="http://schemas.microsoft.com/office/word/2010/wordml" xmlns:w15="http://schemas.microsoft.com/office/word/2012/wordml" xmlns:w16cex="http://schemas.microsoft.com/office/word/2018/wordml/cex" xmlns:w16cid="http://schemas.microsoft.com/office/word/2016/wordml/cid" xmlns:w16="http://schemas.microsoft.com/office/word/2018/wordml" xmlns:w16se="http://schemas.microsoft.com/office/word/2015/wordml/symex" xmlns:wpg="http://schemas.microsoft.com/office/word/2010/wordprocessingGroup" xmlns:wpi="http://schemas.microsoft.com/office/word/2010/wordprocessingInk" xmlns:wne="http://schemas.microsoft.com/office/word/2006/wordml" xmlns:wps="http://schemas.microsoft.com/office/word/2010/wordprocessingShape" mc:Ignorable="w14 w15 w16se w16cid w16 w16cex wp14">
   <w:body>
     <w:tbl>
       <w:tblPr>
@@ -432,29 +432,7 @@
                 <w:szCs w:val="22"/>
                 <w:shd w:val="clear" w:color="auto" w:fill="EBF1DD"/>
               </w:rPr>
-              <w:t xml:space="preserve">На самом деле эта производная уже есть в </w:t>
-            </w:r>
-            <w:proofErr w:type="spellStart"/>
-            <w:r>
-              <w:rPr>
-                <w:rFonts w:ascii="Calibri" w:hAnsi="Calibri" w:cs="Calibri"/>
-                <w:color w:val="000000"/>
-                <w:sz w:val="22"/>
-                <w:szCs w:val="22"/>
-                <w:shd w:val="clear" w:color="auto" w:fill="EBF1DD"/>
-              </w:rPr>
-              <w:t>нордсике</w:t>
-            </w:r>
-            <w:proofErr w:type="spellEnd"/>
-            <w:r>
-              <w:rPr>
-                <w:rFonts w:ascii="Calibri" w:hAnsi="Calibri" w:cs="Calibri"/>
-                <w:color w:val="000000"/>
-                <w:sz w:val="22"/>
-                <w:szCs w:val="22"/>
-                <w:shd w:val="clear" w:color="auto" w:fill="EBF1DD"/>
-              </w:rPr>
-              <w:t xml:space="preserve"> в виде произведения на </w:t>
+              <w:t xml:space="preserve">На самом деле эта производная уже есть в нордсике в виде произведения на </w:t>
             </w:r>
             <w:r>
               <w:rPr>
@@ -540,42 +518,8 @@
                 <w:szCs w:val="22"/>
                 <w:lang w:val="en-US"/>
               </w:rPr>
-              <w:t xml:space="preserve">Davide </w:t>
-            </w:r>
-            <w:proofErr w:type="spellStart"/>
-            <w:r>
-              <w:rPr>
-                <w:rFonts w:ascii="Calibri" w:hAnsi="Calibri" w:cs="Calibri"/>
-                <w:color w:val="000000"/>
-                <w:sz w:val="22"/>
-                <w:szCs w:val="22"/>
-                <w:lang w:val="en-US"/>
-              </w:rPr>
-              <w:t>Fabozzi</w:t>
-            </w:r>
-            <w:proofErr w:type="spellEnd"/>
-            <w:r>
-              <w:rPr>
-                <w:rFonts w:ascii="Calibri" w:hAnsi="Calibri" w:cs="Calibri"/>
-                <w:color w:val="000000"/>
-                <w:sz w:val="22"/>
-                <w:szCs w:val="22"/>
-                <w:lang w:val="en-US"/>
-              </w:rPr>
-              <w:t xml:space="preserve">, Thierry Van </w:t>
-            </w:r>
-            <w:proofErr w:type="spellStart"/>
-            <w:r>
-              <w:rPr>
-                <w:rFonts w:ascii="Calibri" w:hAnsi="Calibri" w:cs="Calibri"/>
-                <w:color w:val="000000"/>
-                <w:sz w:val="22"/>
-                <w:szCs w:val="22"/>
-                <w:lang w:val="en-US"/>
-              </w:rPr>
-              <w:t>Cutsem</w:t>
-            </w:r>
-            <w:proofErr w:type="spellEnd"/>
+              <w:t>Davide Fabozzi, Thierry Van Cutsem</w:t>
+            </w:r>
           </w:p>
           <w:p>
             <w:pPr>
@@ -638,49 +582,15 @@
               </w:rPr>
               <w:t xml:space="preserve"> </w:t>
             </w:r>
-            <w:proofErr w:type="spellStart"/>
-            <w:r>
-              <w:rPr>
-                <w:rFonts w:ascii="Calibri" w:hAnsi="Calibri" w:cs="Calibri"/>
-                <w:color w:val="000000"/>
-                <w:sz w:val="22"/>
-                <w:szCs w:val="22"/>
-                <w:lang w:val="en-US"/>
-              </w:rPr>
-              <w:t>BuildEquations</w:t>
-            </w:r>
-            <w:proofErr w:type="spellEnd"/>
-            <w:r>
-              <w:rPr>
-                <w:rFonts w:ascii="Calibri" w:hAnsi="Calibri" w:cs="Calibri"/>
-                <w:color w:val="000000"/>
-                <w:sz w:val="22"/>
-                <w:szCs w:val="22"/>
-                <w:lang w:val="en-US"/>
-              </w:rPr>
-              <w:t>/</w:t>
-            </w:r>
-            <w:proofErr w:type="spellStart"/>
-            <w:r>
-              <w:rPr>
-                <w:rFonts w:ascii="Calibri" w:hAnsi="Calibri" w:cs="Calibri"/>
-                <w:color w:val="000000"/>
-                <w:sz w:val="22"/>
-                <w:szCs w:val="22"/>
-                <w:lang w:val="en-US"/>
-              </w:rPr>
-              <w:t>BuildRightHand</w:t>
-            </w:r>
-            <w:proofErr w:type="spellEnd"/>
-            <w:r>
-              <w:rPr>
-                <w:rFonts w:ascii="Calibri" w:hAnsi="Calibri" w:cs="Calibri"/>
-                <w:color w:val="000000"/>
-                <w:sz w:val="22"/>
-                <w:szCs w:val="22"/>
-                <w:lang w:val="en-US"/>
-              </w:rPr>
-              <w:t xml:space="preserve"> </w:t>
+            <w:r>
+              <w:rPr>
+                <w:rFonts w:ascii="Calibri" w:hAnsi="Calibri" w:cs="Calibri"/>
+                <w:color w:val="000000"/>
+                <w:sz w:val="22"/>
+                <w:szCs w:val="22"/>
+                <w:lang w:val="en-US"/>
+              </w:rPr>
+              <w:t xml:space="preserve">BuildEquations/BuildRightHand </w:t>
             </w:r>
             <w:r>
               <w:rPr>
@@ -928,27 +838,7 @@
                 <w:sz w:val="22"/>
                 <w:szCs w:val="22"/>
               </w:rPr>
-              <w:t>В компиляторе для переменных, которые не являются переменными состояния (</w:t>
-            </w:r>
-            <w:proofErr w:type="spellStart"/>
-            <w:r>
-              <w:rPr>
-                <w:rFonts w:ascii="Calibri" w:hAnsi="Calibri" w:cs="Calibri"/>
-                <w:color w:val="000000"/>
-                <w:sz w:val="22"/>
-                <w:szCs w:val="22"/>
-              </w:rPr>
-              <w:t>значение+индекс</w:t>
-            </w:r>
-            <w:proofErr w:type="spellEnd"/>
-            <w:r>
-              <w:rPr>
-                <w:rFonts w:ascii="Calibri" w:hAnsi="Calibri" w:cs="Calibri"/>
-                <w:color w:val="000000"/>
-                <w:sz w:val="22"/>
-                <w:szCs w:val="22"/>
-              </w:rPr>
-              <w:t xml:space="preserve">), но являются переменными (значение, которое можно читать и записывать), приходится делать проверку индекса на значение </w:t>
+              <w:t xml:space="preserve">В компиляторе для переменных, которые не являются переменными состояния (значение+индекс), но являются переменными (значение, которое можно читать и записывать), приходится делать проверку индекса на значение </w:t>
             </w:r>
             <w:r>
               <w:rPr>
@@ -1063,7 +953,6 @@
               </w:rPr>
               <w:t xml:space="preserve">Проверить </w:t>
             </w:r>
-            <w:proofErr w:type="spellStart"/>
             <w:r>
               <w:rPr>
                 <w:rFonts w:ascii="Calibri" w:hAnsi="Calibri" w:cs="Calibri"/>
@@ -1074,7 +963,6 @@
               </w:rPr>
               <w:t>ProcessDiscontinuity</w:t>
             </w:r>
-            <w:proofErr w:type="spellEnd"/>
             <w:r>
               <w:rPr>
                 <w:rFonts w:ascii="Calibri" w:hAnsi="Calibri" w:cs="Calibri"/>
@@ -1091,27 +979,7 @@
                 <w:sz w:val="22"/>
                 <w:szCs w:val="22"/>
               </w:rPr>
-              <w:t xml:space="preserve">в генераторах. Для </w:t>
-            </w:r>
-            <w:proofErr w:type="spellStart"/>
-            <w:r>
-              <w:rPr>
-                <w:rFonts w:ascii="Calibri" w:hAnsi="Calibri" w:cs="Calibri"/>
-                <w:color w:val="000000"/>
-                <w:sz w:val="22"/>
-                <w:szCs w:val="22"/>
-              </w:rPr>
-              <w:t>мустанговской</w:t>
-            </w:r>
-            <w:proofErr w:type="spellEnd"/>
-            <w:r>
-              <w:rPr>
-                <w:rFonts w:ascii="Calibri" w:hAnsi="Calibri" w:cs="Calibri"/>
-                <w:color w:val="000000"/>
-                <w:sz w:val="22"/>
-                <w:szCs w:val="22"/>
-              </w:rPr>
-              <w:t xml:space="preserve"> модели уравнения расчета отличались от уравнений модели, что приводило к неправильной работе ограничений, в частности от </w:t>
+              <w:t xml:space="preserve">в генераторах. Для мустанговской модели уравнения расчета отличались от уравнений модели, что приводило к неправильной работе ограничений, в частности от </w:t>
             </w:r>
             <w:r>
               <w:rPr>
@@ -1253,7 +1121,6 @@
               </w:rPr>
               <w:t xml:space="preserve">или </w:t>
             </w:r>
-            <w:proofErr w:type="spellStart"/>
             <w:r>
               <w:rPr>
                 <w:rFonts w:ascii="Calibri" w:hAnsi="Calibri" w:cs="Calibri"/>
@@ -1264,7 +1131,6 @@
               </w:rPr>
               <w:t>ProcessDiscontinuity</w:t>
             </w:r>
-            <w:proofErr w:type="spellEnd"/>
             <w:r>
               <w:rPr>
                 <w:rFonts w:ascii="Calibri" w:hAnsi="Calibri" w:cs="Calibri"/>
@@ -1283,7 +1149,6 @@
               </w:rPr>
               <w:t xml:space="preserve">можно ввести список девайсов, запрашивающих </w:t>
             </w:r>
-            <w:proofErr w:type="spellStart"/>
             <w:r>
               <w:rPr>
                 <w:rFonts w:ascii="Calibri" w:hAnsi="Calibri" w:cs="Calibri"/>
@@ -1294,7 +1159,6 @@
               </w:rPr>
               <w:t>DiscontinuityRequest</w:t>
             </w:r>
-            <w:proofErr w:type="spellEnd"/>
             <w:r>
               <w:rPr>
                 <w:rFonts w:ascii="Calibri" w:hAnsi="Calibri" w:cs="Calibri"/>
@@ -1388,7 +1252,6 @@
               </w:rPr>
               <w:t xml:space="preserve"> </w:t>
             </w:r>
-            <w:proofErr w:type="gramStart"/>
             <w:r>
               <w:rPr>
                 <w:rFonts w:ascii="Calibri" w:hAnsi="Calibri" w:cs="Calibri"/>
@@ -1415,17 +1278,7 @@
                 <w:sz w:val="22"/>
                 <w:szCs w:val="22"/>
               </w:rPr>
-              <w:t>судя по всему</w:t>
-            </w:r>
-            <w:proofErr w:type="gramEnd"/>
-            <w:r>
-              <w:rPr>
-                <w:rFonts w:ascii="Calibri" w:hAnsi="Calibri" w:cs="Calibri"/>
-                <w:color w:val="000000"/>
-                <w:sz w:val="22"/>
-                <w:szCs w:val="22"/>
-              </w:rPr>
-              <w:t xml:space="preserve"> оптимизатор изменяет порядок вычислений, поэтому </w:t>
+              <w:t xml:space="preserve">судя по всему оптимизатор изменяет порядок вычислений, поэтому </w:t>
             </w:r>
             <w:r>
               <w:rPr>
@@ -1503,27 +1356,7 @@
                 <w:sz w:val="22"/>
                 <w:szCs w:val="22"/>
               </w:rPr>
-              <w:t xml:space="preserve">При интегрировании процессов с большими </w:t>
-            </w:r>
-            <w:proofErr w:type="gramStart"/>
-            <w:r>
-              <w:rPr>
-                <w:rFonts w:ascii="Calibri" w:hAnsi="Calibri" w:cs="Calibri"/>
-                <w:color w:val="000000"/>
-                <w:sz w:val="22"/>
-                <w:szCs w:val="22"/>
-              </w:rPr>
-              <w:t>изменениями естественно</w:t>
-            </w:r>
-            <w:proofErr w:type="gramEnd"/>
-            <w:r>
-              <w:rPr>
-                <w:rFonts w:ascii="Calibri" w:hAnsi="Calibri" w:cs="Calibri"/>
-                <w:color w:val="000000"/>
-                <w:sz w:val="22"/>
-                <w:szCs w:val="22"/>
-              </w:rPr>
-              <w:t xml:space="preserve"> падает Ньютон. Улучшает ситуацию выбор шага. При этом шаг Ньютона лучше выбирать с минимальным ограничением пропорциональным шагу интегрирования, а не 0.1, как выбрано сейчас. Замечено, что Ньютон сходится до 1</w:t>
+              <w:t>При интегрировании процессов с большими изменениями естественно падает Ньютон. Улучшает ситуацию выбор шага. При этом шаг Ньютона лучше выбирать с минимальным ограничением пропорциональным шагу интегрирования, а не 0.1, как выбрано сейчас. Замечено, что Ньютон сходится до 1</w:t>
             </w:r>
             <w:r>
               <w:rPr>
@@ -1551,56 +1384,16 @@
                 <w:sz w:val="22"/>
                 <w:szCs w:val="22"/>
               </w:rPr>
-              <w:t xml:space="preserve">, но ошибка относительно предиктора не дает закончить шаг. Возможно на шагах близких к минимальному надо принимать решение Ньютона и формировать </w:t>
-            </w:r>
-            <w:proofErr w:type="spellStart"/>
-            <w:r>
-              <w:rPr>
-                <w:rFonts w:ascii="Calibri" w:hAnsi="Calibri" w:cs="Calibri"/>
-                <w:color w:val="000000"/>
-                <w:sz w:val="22"/>
-                <w:szCs w:val="22"/>
-              </w:rPr>
-              <w:t>Нордиск</w:t>
-            </w:r>
-            <w:proofErr w:type="spellEnd"/>
-            <w:r>
-              <w:rPr>
-                <w:rFonts w:ascii="Calibri" w:hAnsi="Calibri" w:cs="Calibri"/>
-                <w:color w:val="000000"/>
-                <w:sz w:val="22"/>
-                <w:szCs w:val="22"/>
-              </w:rPr>
-              <w:t xml:space="preserve"> по нему, игнорируя тем самым предиктор (как бы ошибка). И наконец проверить теорию, что завалы Ньютона могут быть обусловлены периодикой углов: если приращение </w:t>
-            </w:r>
-            <w:proofErr w:type="gramStart"/>
-            <w:r>
-              <w:rPr>
-                <w:rFonts w:ascii="Calibri" w:hAnsi="Calibri" w:cs="Calibri"/>
-                <w:color w:val="000000"/>
-                <w:sz w:val="22"/>
-                <w:szCs w:val="22"/>
-              </w:rPr>
-              <w:t xml:space="preserve">угла </w:t>
-            </w:r>
-            <w:r>
-              <w:rPr>
-                <w:rFonts w:ascii="Calibri" w:hAnsi="Calibri" w:cs="Calibri"/>
-                <w:color w:val="000000"/>
-                <w:sz w:val="22"/>
-                <w:szCs w:val="22"/>
-              </w:rPr>
-              <w:t>&gt;</w:t>
-            </w:r>
-            <w:proofErr w:type="gramEnd"/>
-            <w:r>
-              <w:rPr>
-                <w:rFonts w:ascii="Calibri" w:hAnsi="Calibri" w:cs="Calibri"/>
-                <w:color w:val="000000"/>
-                <w:sz w:val="22"/>
-                <w:szCs w:val="22"/>
-              </w:rPr>
-              <w:t xml:space="preserve"> </w:t>
+              <w:t xml:space="preserve">, но ошибка относительно предиктора не дает закончить шаг. Возможно на шагах близких к минимальному надо принимать решение Ньютона и формировать Нордиск по нему, игнорируя тем самым предиктор (как бы ошибка). И наконец проверить теорию, что завалы Ньютона могут быть обусловлены периодикой углов: если приращение угла </w:t>
+            </w:r>
+            <w:r>
+              <w:rPr>
+                <w:rFonts w:ascii="Calibri" w:hAnsi="Calibri" w:cs="Calibri"/>
+                <w:color w:val="000000"/>
+                <w:sz w:val="22"/>
+                <w:szCs w:val="22"/>
+              </w:rPr>
+              <w:t xml:space="preserve">&gt; </w:t>
             </w:r>
             <m:oMath>
               <m:r>
@@ -1690,7 +1483,6 @@
               <w:lastRenderedPageBreak/>
               <w:t xml:space="preserve">может искажать проверку по </w:t>
             </w:r>
-            <w:proofErr w:type="spellStart"/>
             <w:r>
               <w:rPr>
                 <w:rFonts w:ascii="Calibri" w:hAnsi="Calibri" w:cs="Calibri"/>
@@ -1701,7 +1493,6 @@
               </w:rPr>
               <w:t>Rtol</w:t>
             </w:r>
-            <w:proofErr w:type="spellEnd"/>
             <w:r>
               <w:rPr>
                 <w:rFonts w:ascii="Calibri" w:hAnsi="Calibri" w:cs="Calibri"/>
@@ -1758,7 +1549,6 @@
               </w:rPr>
               <w:t>)*</w:t>
             </w:r>
-            <w:proofErr w:type="spellStart"/>
             <w:r>
               <w:rPr>
                 <w:rFonts w:ascii="Calibri" w:hAnsi="Calibri" w:cs="Calibri"/>
@@ -1769,7 +1559,6 @@
               </w:rPr>
               <w:t>Rtol</w:t>
             </w:r>
-            <w:proofErr w:type="spellEnd"/>
             <w:r>
               <w:rPr>
                 <w:rFonts w:ascii="Calibri" w:hAnsi="Calibri" w:cs="Calibri"/>
@@ -1779,7 +1568,6 @@
               </w:rPr>
               <w:t>+</w:t>
             </w:r>
-            <w:proofErr w:type="spellStart"/>
             <w:r>
               <w:rPr>
                 <w:rFonts w:ascii="Calibri" w:hAnsi="Calibri" w:cs="Calibri"/>
@@ -1790,7 +1578,6 @@
               </w:rPr>
               <w:t>Atol</w:t>
             </w:r>
-            <w:proofErr w:type="spellEnd"/>
             <w:r>
               <w:rPr>
                 <w:rFonts w:ascii="Calibri" w:hAnsi="Calibri" w:cs="Calibri"/>
@@ -1857,26 +1644,15 @@
                 <w:lang w:val="en-US"/>
               </w:rPr>
               <w:lastRenderedPageBreak/>
-              <w:t> </w:t>
-            </w:r>
-            <w:proofErr w:type="spellStart"/>
-            <w:r>
-              <w:rPr>
-                <w:rFonts w:ascii="Calibri" w:hAnsi="Calibri" w:cs="Calibri"/>
-                <w:color w:val="000000"/>
-                <w:sz w:val="22"/>
-                <w:szCs w:val="22"/>
-                <w:lang w:val="en-US"/>
-              </w:rPr>
-              <w:t>InitExternalVariables</w:t>
-            </w:r>
-            <w:proofErr w:type="spellEnd"/>
-            <w:r>
-              <w:rPr>
-                <w:rFonts w:ascii="Calibri" w:hAnsi="Calibri" w:cs="Calibri"/>
-                <w:color w:val="000000"/>
-                <w:sz w:val="22"/>
-                <w:szCs w:val="22"/>
+              <w:t> InitExternalVariables</w:t>
+            </w:r>
+            <w:r>
+              <w:rPr>
+                <w:rFonts w:ascii="Calibri" w:hAnsi="Calibri" w:cs="Calibri"/>
+                <w:color w:val="000000"/>
+                <w:sz w:val="22"/>
+                <w:szCs w:val="22"/>
+                <w:lang w:val="en-US"/>
               </w:rPr>
               <w:t xml:space="preserve"> </w:t>
             </w:r>
@@ -1895,6 +1671,7 @@
                 <w:color w:val="000000"/>
                 <w:sz w:val="22"/>
                 <w:szCs w:val="22"/>
+                <w:lang w:val="en-US"/>
               </w:rPr>
               <w:t xml:space="preserve"> </w:t>
             </w:r>
@@ -1913,6 +1690,7 @@
                 <w:color w:val="000000"/>
                 <w:sz w:val="22"/>
                 <w:szCs w:val="22"/>
+                <w:lang w:val="en-US"/>
               </w:rPr>
               <w:t xml:space="preserve"> </w:t>
             </w:r>
@@ -1931,6 +1709,7 @@
                 <w:color w:val="000000"/>
                 <w:sz w:val="22"/>
                 <w:szCs w:val="22"/>
+                <w:lang w:val="en-US"/>
               </w:rPr>
               <w:t xml:space="preserve"> </w:t>
             </w:r>
@@ -1949,6 +1728,7 @@
                 <w:color w:val="000000"/>
                 <w:sz w:val="22"/>
                 <w:szCs w:val="22"/>
+                <w:lang w:val="en-US"/>
               </w:rPr>
               <w:t xml:space="preserve"> </w:t>
             </w:r>
@@ -1967,6 +1747,7 @@
                 <w:color w:val="000000"/>
                 <w:sz w:val="22"/>
                 <w:szCs w:val="22"/>
+                <w:lang w:val="en-US"/>
               </w:rPr>
               <w:t xml:space="preserve">, </w:t>
             </w:r>
@@ -1985,6 +1766,7 @@
                 <w:color w:val="000000"/>
                 <w:sz w:val="22"/>
                 <w:szCs w:val="22"/>
+                <w:lang w:val="en-US"/>
               </w:rPr>
               <w:t xml:space="preserve"> </w:t>
             </w:r>
@@ -2004,6 +1786,7 @@
                 <w:color w:val="000000"/>
                 <w:sz w:val="22"/>
                 <w:szCs w:val="22"/>
+                <w:lang w:val="en-US"/>
               </w:rPr>
               <w:t xml:space="preserve"> </w:t>
             </w:r>
@@ -2022,10 +1805,10 @@
                 <w:color w:val="000000"/>
                 <w:sz w:val="22"/>
                 <w:szCs w:val="22"/>
+                <w:lang w:val="en-US"/>
               </w:rPr>
               <w:t xml:space="preserve"> </w:t>
             </w:r>
-            <w:proofErr w:type="spellStart"/>
             <w:r>
               <w:rPr>
                 <w:rFonts w:ascii="Calibri" w:hAnsi="Calibri" w:cs="Calibri"/>
@@ -2036,17 +1819,16 @@
               </w:rPr>
               <w:t>InitNordsiek</w:t>
             </w:r>
-            <w:proofErr w:type="spellEnd"/>
-            <w:r>
-              <w:rPr>
-                <w:rFonts w:ascii="Calibri" w:hAnsi="Calibri" w:cs="Calibri"/>
-                <w:color w:val="000000"/>
-                <w:sz w:val="22"/>
-                <w:szCs w:val="22"/>
+            <w:r>
+              <w:rPr>
+                <w:rFonts w:ascii="Calibri" w:hAnsi="Calibri" w:cs="Calibri"/>
+                <w:color w:val="000000"/>
+                <w:sz w:val="22"/>
+                <w:szCs w:val="22"/>
+                <w:lang w:val="en-US"/>
               </w:rPr>
               <w:t xml:space="preserve">. </w:t>
             </w:r>
-            <w:proofErr w:type="gramStart"/>
             <w:r>
               <w:rPr>
                 <w:rFonts w:ascii="Calibri" w:hAnsi="Calibri" w:cs="Calibri"/>
@@ -2065,7 +1847,6 @@
               </w:rPr>
               <w:t>!</w:t>
             </w:r>
-            <w:proofErr w:type="gramEnd"/>
           </w:p>
           <w:p>
             <w:pPr>
@@ -2132,29 +1913,8 @@
                 <w:sz w:val="22"/>
                 <w:szCs w:val="22"/>
               </w:rPr>
-              <w:t xml:space="preserve">для всех девайсов. </w:t>
-            </w:r>
-            <w:proofErr w:type="gramStart"/>
-            <w:r>
-              <w:rPr>
-                <w:rFonts w:ascii="Calibri" w:hAnsi="Calibri" w:cs="Calibri"/>
-                <w:color w:val="000000"/>
-                <w:sz w:val="22"/>
-                <w:szCs w:val="22"/>
-              </w:rPr>
-              <w:t>Возможно</w:t>
-            </w:r>
-            <w:proofErr w:type="gramEnd"/>
-            <w:r>
-              <w:rPr>
-                <w:rFonts w:ascii="Calibri" w:hAnsi="Calibri" w:cs="Calibri"/>
-                <w:color w:val="000000"/>
-                <w:sz w:val="22"/>
-                <w:szCs w:val="22"/>
-              </w:rPr>
-              <w:t xml:space="preserve"> единую для всех </w:t>
-            </w:r>
-            <w:proofErr w:type="spellStart"/>
+              <w:t xml:space="preserve">для всех девайсов. Возможно единую для всех </w:t>
+            </w:r>
             <w:r>
               <w:rPr>
                 <w:rFonts w:ascii="Calibri" w:hAnsi="Calibri" w:cs="Calibri"/>
@@ -2165,7 +1925,6 @@
               </w:rPr>
               <w:t>CDevice</w:t>
             </w:r>
-            <w:proofErr w:type="spellEnd"/>
           </w:p>
         </w:tc>
       </w:tr>
@@ -2377,7 +2136,6 @@
               </w:rPr>
               <w:t xml:space="preserve">В </w:t>
             </w:r>
-            <w:proofErr w:type="spellStart"/>
             <w:r>
               <w:rPr>
                 <w:rFonts w:ascii="Calibri" w:hAnsi="Calibri" w:cs="Calibri"/>
@@ -2388,7 +2146,6 @@
               </w:rPr>
               <w:t>ProcessDiscontinuity</w:t>
             </w:r>
-            <w:proofErr w:type="spellEnd"/>
             <w:r>
               <w:rPr>
                 <w:rFonts w:ascii="Calibri" w:hAnsi="Calibri" w:cs="Calibri"/>
@@ -2577,7 +2334,6 @@
               </w:rPr>
               <w:t>.</w:t>
             </w:r>
-            <w:proofErr w:type="spellStart"/>
             <w:r>
               <w:rPr>
                 <w:rFonts w:ascii="Calibri" w:hAnsi="Calibri" w:cs="Calibri"/>
@@ -2588,7 +2344,6 @@
               </w:rPr>
               <w:t>ru</w:t>
             </w:r>
-            <w:proofErr w:type="spellEnd"/>
             <w:r>
               <w:rPr>
                 <w:rFonts w:ascii="Calibri" w:hAnsi="Calibri" w:cs="Calibri"/>
@@ -2634,7 +2389,6 @@
               </w:rPr>
               <w:t>(</w:t>
             </w:r>
-            <w:proofErr w:type="spellStart"/>
             <w:r>
               <w:rPr>
                 <w:rFonts w:ascii="Calibri" w:hAnsi="Calibri" w:cs="Calibri"/>
@@ -2645,7 +2399,6 @@
               </w:rPr>
               <w:t>fileformat</w:t>
             </w:r>
-            <w:proofErr w:type="spellEnd"/>
             <w:r>
               <w:rPr>
                 <w:rFonts w:ascii="Calibri" w:hAnsi="Calibri" w:cs="Calibri"/>
@@ -2682,47 +2435,7 @@
                 <w:sz w:val="22"/>
                 <w:szCs w:val="22"/>
               </w:rPr>
-              <w:t xml:space="preserve">В производной нужно выяснить как выполнять </w:t>
-            </w:r>
-            <w:proofErr w:type="spellStart"/>
-            <w:r>
-              <w:rPr>
-                <w:rFonts w:ascii="Calibri" w:hAnsi="Calibri" w:cs="Calibri"/>
-                <w:color w:val="000000"/>
-                <w:sz w:val="22"/>
-                <w:szCs w:val="22"/>
-              </w:rPr>
-              <w:t>реинициализацию</w:t>
-            </w:r>
-            <w:proofErr w:type="spellEnd"/>
-            <w:r>
-              <w:rPr>
-                <w:rFonts w:ascii="Calibri" w:hAnsi="Calibri" w:cs="Calibri"/>
-                <w:color w:val="000000"/>
-                <w:sz w:val="22"/>
-                <w:szCs w:val="22"/>
-              </w:rPr>
-              <w:t xml:space="preserve"> при скачке на входе. Вариантов </w:t>
-            </w:r>
-            <w:proofErr w:type="gramStart"/>
-            <w:r>
-              <w:rPr>
-                <w:rFonts w:ascii="Calibri" w:hAnsi="Calibri" w:cs="Calibri"/>
-                <w:color w:val="000000"/>
-                <w:sz w:val="22"/>
-                <w:szCs w:val="22"/>
-              </w:rPr>
-              <w:t>2 :</w:t>
-            </w:r>
-            <w:proofErr w:type="gramEnd"/>
-            <w:r>
-              <w:rPr>
-                <w:rFonts w:ascii="Calibri" w:hAnsi="Calibri" w:cs="Calibri"/>
-                <w:color w:val="000000"/>
-                <w:sz w:val="22"/>
-                <w:szCs w:val="22"/>
-              </w:rPr>
-              <w:t xml:space="preserve"> подгонять запаздывание или рассчитывать выход при фиксированном запаздывании. В последнем случае на выходе происходит скачок </w:t>
+              <w:t xml:space="preserve">В производной нужно выяснить как выполнять реинициализацию при скачке на входе. Вариантов 2 : подгонять запаздывание или рассчитывать выход при фиксированном запаздывании. В последнем случае на выходе происходит скачок </w:t>
             </w:r>
             <w:r>
               <w:rPr>
@@ -2762,7 +2475,6 @@
               </w:rPr>
               <w:t>*</w:t>
             </w:r>
-            <w:proofErr w:type="spellStart"/>
             <w:r>
               <w:rPr>
                 <w:rFonts w:ascii="Calibri" w:hAnsi="Calibri" w:cs="Calibri"/>
@@ -2773,7 +2485,6 @@
               </w:rPr>
               <w:t>dX</w:t>
             </w:r>
-            <w:proofErr w:type="spellEnd"/>
             <w:r>
               <w:rPr>
                 <w:rFonts w:ascii="Calibri" w:hAnsi="Calibri" w:cs="Calibri"/>
@@ -2810,27 +2521,7 @@
                 <w:sz w:val="22"/>
                 <w:szCs w:val="22"/>
               </w:rPr>
-              <w:t xml:space="preserve">Для подавления </w:t>
-            </w:r>
-            <w:proofErr w:type="spellStart"/>
-            <w:r>
-              <w:rPr>
-                <w:rFonts w:ascii="Calibri" w:hAnsi="Calibri" w:cs="Calibri"/>
-                <w:color w:val="000000"/>
-                <w:sz w:val="22"/>
-                <w:szCs w:val="22"/>
-              </w:rPr>
-              <w:t>рингинга</w:t>
-            </w:r>
-            <w:proofErr w:type="spellEnd"/>
-            <w:r>
-              <w:rPr>
-                <w:rFonts w:ascii="Calibri" w:hAnsi="Calibri" w:cs="Calibri"/>
-                <w:color w:val="000000"/>
-                <w:sz w:val="22"/>
-                <w:szCs w:val="22"/>
-              </w:rPr>
-              <w:t xml:space="preserve"> Адамс-2 можно в случае нескольких удачный шагов (10) для которых невозможно увеличить шаг попробовать сделать 1 шаг </w:t>
+              <w:t xml:space="preserve">Для подавления рингинга Адамс-2 можно в случае нескольких удачный шагов (10) для которых невозможно увеличить шаг попробовать сделать 1 шаг </w:t>
             </w:r>
             <w:r>
               <w:rPr>
@@ -2849,30 +2540,8 @@
                 <w:sz w:val="22"/>
                 <w:szCs w:val="22"/>
               </w:rPr>
-              <w:t xml:space="preserve"> по </w:t>
-            </w:r>
-            <w:proofErr w:type="spellStart"/>
-            <w:r>
-              <w:rPr>
-                <w:rFonts w:ascii="Calibri" w:hAnsi="Calibri" w:cs="Calibri"/>
-                <w:color w:val="000000"/>
-                <w:sz w:val="22"/>
-                <w:szCs w:val="22"/>
-              </w:rPr>
-              <w:t>дифурам</w:t>
-            </w:r>
-            <w:proofErr w:type="spellEnd"/>
-            <w:r>
-              <w:rPr>
-                <w:rFonts w:ascii="Calibri" w:hAnsi="Calibri" w:cs="Calibri"/>
-                <w:color w:val="000000"/>
-                <w:sz w:val="22"/>
-                <w:szCs w:val="22"/>
-              </w:rPr>
-              <w:t xml:space="preserve">, после чего снова перейти на Адамс (см </w:t>
-            </w:r>
-            <w:proofErr w:type="spellStart"/>
-            <w:proofErr w:type="gramStart"/>
+              <w:t xml:space="preserve"> по дифурам, после чего снова перейти на Адамс (см </w:t>
+            </w:r>
             <w:r>
               <w:rPr>
                 <w:rFonts w:ascii="Calibri" w:hAnsi="Calibri" w:cs="Calibri"/>
@@ -2883,25 +2552,14 @@
               </w:rPr>
               <w:t>GoodStep</w:t>
             </w:r>
-            <w:proofErr w:type="spellEnd"/>
-            <w:r>
-              <w:rPr>
-                <w:rFonts w:ascii="Calibri" w:hAnsi="Calibri" w:cs="Calibri"/>
-                <w:color w:val="000000"/>
-                <w:sz w:val="22"/>
-                <w:szCs w:val="22"/>
-              </w:rPr>
-              <w:t>(</w:t>
-            </w:r>
-            <w:proofErr w:type="gramEnd"/>
-            <w:r>
-              <w:rPr>
-                <w:rFonts w:ascii="Calibri" w:hAnsi="Calibri" w:cs="Calibri"/>
-                <w:color w:val="000000"/>
-                <w:sz w:val="22"/>
-                <w:szCs w:val="22"/>
-              </w:rPr>
-              <w:t>)</w:t>
+            <w:r>
+              <w:rPr>
+                <w:rFonts w:ascii="Calibri" w:hAnsi="Calibri" w:cs="Calibri"/>
+                <w:color w:val="000000"/>
+                <w:sz w:val="22"/>
+                <w:szCs w:val="22"/>
+              </w:rPr>
+              <w:t>()</w:t>
             </w:r>
             <w:r>
               <w:rPr>
@@ -2912,7 +2570,6 @@
               </w:rPr>
               <w:t xml:space="preserve"> и </w:t>
             </w:r>
-            <w:proofErr w:type="spellStart"/>
             <w:r>
               <w:rPr>
                 <w:rFonts w:ascii="Calibri" w:hAnsi="Calibri" w:cs="Calibri"/>
@@ -2923,7 +2580,6 @@
               </w:rPr>
               <w:t>UpdateNordsieck</w:t>
             </w:r>
-            <w:proofErr w:type="spellEnd"/>
             <w:r>
               <w:rPr>
                 <w:rFonts w:ascii="Calibri" w:hAnsi="Calibri" w:cs="Calibri"/>
@@ -3011,7 +2667,6 @@
               </w:rPr>
               <w:t xml:space="preserve">из статьи. Для этого есть </w:t>
             </w:r>
-            <w:proofErr w:type="spellStart"/>
             <w:r>
               <w:rPr>
                 <w:rFonts w:ascii="Calibri" w:hAnsi="Calibri" w:cs="Calibri"/>
@@ -3022,7 +2677,6 @@
               </w:rPr>
               <w:t>Tminus</w:t>
             </w:r>
-            <w:proofErr w:type="spellEnd"/>
             <w:r>
               <w:rPr>
                 <w:rFonts w:ascii="Calibri" w:hAnsi="Calibri" w:cs="Calibri"/>
@@ -3069,87 +2723,7 @@
                 <w:sz w:val="22"/>
                 <w:szCs w:val="22"/>
               </w:rPr>
-              <w:t xml:space="preserve">При поиске зеро-кроссинга на втором порядке похоже нужно в любом случае решать квадратное уравнение, чтобы не пропустить двойное изменение. Сейчас сделан поиск времени </w:t>
-            </w:r>
-            <w:proofErr w:type="spellStart"/>
-            <w:r>
-              <w:rPr>
-                <w:rFonts w:ascii="Calibri" w:hAnsi="Calibri" w:cs="Calibri"/>
-                <w:color w:val="000000"/>
-                <w:sz w:val="22"/>
-                <w:szCs w:val="22"/>
-              </w:rPr>
-              <w:t>зерокроссинга</w:t>
-            </w:r>
-            <w:proofErr w:type="spellEnd"/>
-            <w:r>
-              <w:rPr>
-                <w:rFonts w:ascii="Calibri" w:hAnsi="Calibri" w:cs="Calibri"/>
-                <w:color w:val="000000"/>
-                <w:sz w:val="22"/>
-                <w:szCs w:val="22"/>
-              </w:rPr>
-              <w:t xml:space="preserve"> только в случае, если изменился знак функции </w:t>
-            </w:r>
-            <w:proofErr w:type="spellStart"/>
-            <w:r>
-              <w:rPr>
-                <w:rFonts w:ascii="Calibri" w:hAnsi="Calibri" w:cs="Calibri"/>
-                <w:color w:val="000000"/>
-                <w:sz w:val="22"/>
-                <w:szCs w:val="22"/>
-              </w:rPr>
-              <w:t>зерокроссинга</w:t>
-            </w:r>
-            <w:proofErr w:type="spellEnd"/>
-            <w:r>
-              <w:rPr>
-                <w:rFonts w:ascii="Calibri" w:hAnsi="Calibri" w:cs="Calibri"/>
-                <w:color w:val="000000"/>
-                <w:sz w:val="22"/>
-                <w:szCs w:val="22"/>
-              </w:rPr>
-              <w:t xml:space="preserve">. Для первого порядка это работает, но для второго порядка есть вероятность пропуска временного </w:t>
-            </w:r>
-            <w:proofErr w:type="spellStart"/>
-            <w:r>
-              <w:rPr>
-                <w:rFonts w:ascii="Calibri" w:hAnsi="Calibri" w:cs="Calibri"/>
-                <w:color w:val="000000"/>
-                <w:sz w:val="22"/>
-                <w:szCs w:val="22"/>
-              </w:rPr>
-              <w:t>зерокроссинга</w:t>
-            </w:r>
-            <w:proofErr w:type="spellEnd"/>
-            <w:r>
-              <w:rPr>
-                <w:rFonts w:ascii="Calibri" w:hAnsi="Calibri" w:cs="Calibri"/>
-                <w:color w:val="000000"/>
-                <w:sz w:val="22"/>
-                <w:szCs w:val="22"/>
-              </w:rPr>
-              <w:t xml:space="preserve">. Можно попробовать вне зависимости от изменения знака искать корни функции </w:t>
-            </w:r>
-            <w:proofErr w:type="spellStart"/>
-            <w:r>
-              <w:rPr>
-                <w:rFonts w:ascii="Calibri" w:hAnsi="Calibri" w:cs="Calibri"/>
-                <w:color w:val="000000"/>
-                <w:sz w:val="22"/>
-                <w:szCs w:val="22"/>
-              </w:rPr>
-              <w:t>зерокроссинга</w:t>
-            </w:r>
-            <w:proofErr w:type="spellEnd"/>
-            <w:r>
-              <w:rPr>
-                <w:rFonts w:ascii="Calibri" w:hAnsi="Calibri" w:cs="Calibri"/>
-                <w:color w:val="000000"/>
-                <w:sz w:val="22"/>
-                <w:szCs w:val="22"/>
-              </w:rPr>
-              <w:t>.</w:t>
+              <w:t>При поиске зеро-кроссинга на втором порядке похоже нужно в любом случае решать квадратное уравнение, чтобы не пропустить двойное изменение. Сейчас сделан поиск времени зерокроссинга только в случае, если изменился знак функции зерокроссинга. Для первого порядка это работает, но для второго порядка есть вероятность пропуска временного зерокроссинга. Можно попробовать вне зависимости от изменения знака искать корни функции зерокроссинга.</w:t>
             </w:r>
           </w:p>
         </w:tc>
@@ -3178,47 +2752,7 @@
                 <w:sz w:val="22"/>
                 <w:szCs w:val="22"/>
               </w:rPr>
-              <w:t xml:space="preserve">Для решения задачи при наличии задержек есть мысль сохранять полный </w:t>
-            </w:r>
-            <w:proofErr w:type="spellStart"/>
-            <w:r>
-              <w:rPr>
-                <w:rFonts w:ascii="Calibri" w:hAnsi="Calibri" w:cs="Calibri"/>
-                <w:color w:val="000000"/>
-                <w:sz w:val="22"/>
-                <w:szCs w:val="22"/>
-              </w:rPr>
-              <w:t>нордсик</w:t>
-            </w:r>
-            <w:proofErr w:type="spellEnd"/>
-            <w:r>
-              <w:rPr>
-                <w:rFonts w:ascii="Calibri" w:hAnsi="Calibri" w:cs="Calibri"/>
-                <w:color w:val="000000"/>
-                <w:sz w:val="22"/>
-                <w:szCs w:val="22"/>
-              </w:rPr>
-              <w:t xml:space="preserve"> на глубину задержки. </w:t>
-            </w:r>
-            <w:proofErr w:type="spellStart"/>
-            <w:r>
-              <w:rPr>
-                <w:rFonts w:ascii="Calibri" w:hAnsi="Calibri" w:cs="Calibri"/>
-                <w:color w:val="000000"/>
-                <w:sz w:val="22"/>
-                <w:szCs w:val="22"/>
-              </w:rPr>
-              <w:t>Нордсик</w:t>
-            </w:r>
-            <w:proofErr w:type="spellEnd"/>
-            <w:r>
-              <w:rPr>
-                <w:rFonts w:ascii="Calibri" w:hAnsi="Calibri" w:cs="Calibri"/>
-                <w:color w:val="000000"/>
-                <w:sz w:val="22"/>
-                <w:szCs w:val="22"/>
-              </w:rPr>
-              <w:t xml:space="preserve"> позволит точно получить значение в </w:t>
+              <w:t xml:space="preserve">Для решения задачи при наличии задержек есть мысль сохранять полный нордсик на глубину задержки. Нордсик позволит точно получить значение в </w:t>
             </w:r>
             <m:oMath>
               <m:r>
@@ -3468,6 +3002,138 @@
                 <w:szCs w:val="22"/>
               </w:rPr>
               <w:t>Можно использовать теорему Штурма для определения количества корней на интервале шага.</w:t>
+            </w:r>
+          </w:p>
+        </w:tc>
+      </w:tr>
+      <w:tr>
+        <w:tc>
+          <w:tcPr>
+            <w:tcW w:w="9345" w:type="dxa"/>
+            <w:shd w:val="clear" w:color="auto" w:fill="auto"/>
+          </w:tcPr>
+          <w:p>
+            <w:pPr>
+              <w:pStyle w:val="a3"/>
+              <w:spacing w:before="0" w:beforeAutospacing="0" w:after="0" w:afterAutospacing="0"/>
+              <w:rPr>
+                <w:rFonts w:ascii="Calibri" w:hAnsi="Calibri" w:cs="Calibri"/>
+                <w:color w:val="000000"/>
+                <w:sz w:val="22"/>
+                <w:szCs w:val="22"/>
+              </w:rPr>
+            </w:pPr>
+            <w:r>
+              <w:rPr>
+                <w:rFonts w:ascii="Calibri" w:hAnsi="Calibri" w:cs="Calibri"/>
+                <w:color w:val="000000"/>
+                <w:sz w:val="22"/>
+                <w:szCs w:val="22"/>
+              </w:rPr>
+              <w:t xml:space="preserve">Профайлер показывает что самая долгая функция из локальных – </w:t>
+            </w:r>
+            <w:r>
+              <w:rPr>
+                <w:rFonts w:ascii="Calibri" w:hAnsi="Calibri" w:cs="Calibri"/>
+                <w:color w:val="000000"/>
+                <w:sz w:val="22"/>
+                <w:szCs w:val="22"/>
+                <w:lang w:val="en-US"/>
+              </w:rPr>
+              <w:t>atan</w:t>
+            </w:r>
+            <w:r>
+              <w:rPr>
+                <w:rFonts w:ascii="Calibri" w:hAnsi="Calibri" w:cs="Calibri"/>
+                <w:color w:val="000000"/>
+                <w:sz w:val="22"/>
+                <w:szCs w:val="22"/>
+              </w:rPr>
+              <w:t xml:space="preserve">2. </w:t>
+            </w:r>
+            <w:r>
+              <w:rPr>
+                <w:rFonts w:ascii="Calibri" w:hAnsi="Calibri" w:cs="Calibri"/>
+                <w:color w:val="000000"/>
+                <w:sz w:val="22"/>
+                <w:szCs w:val="22"/>
+              </w:rPr>
+              <w:t xml:space="preserve">Используется она в расчете угла в узле, после чего угол еще дифференцируется для получения скольжения. Можно поискать более быструю апрроксимацию </w:t>
+            </w:r>
+            <w:r>
+              <w:rPr>
+                <w:rFonts w:ascii="Calibri" w:hAnsi="Calibri" w:cs="Calibri"/>
+                <w:color w:val="000000"/>
+                <w:sz w:val="22"/>
+                <w:szCs w:val="22"/>
+                <w:lang w:val="en-US"/>
+              </w:rPr>
+              <w:t>atan</w:t>
+            </w:r>
+            <w:r>
+              <w:rPr>
+                <w:rFonts w:ascii="Calibri" w:hAnsi="Calibri" w:cs="Calibri"/>
+                <w:color w:val="000000"/>
+                <w:sz w:val="22"/>
+                <w:szCs w:val="22"/>
+              </w:rPr>
+              <w:t>2</w:t>
+            </w:r>
+            <w:r>
+              <w:rPr>
+                <w:rFonts w:ascii="Calibri" w:hAnsi="Calibri" w:cs="Calibri"/>
+                <w:color w:val="000000"/>
+                <w:sz w:val="22"/>
+                <w:szCs w:val="22"/>
+              </w:rPr>
+              <w:t xml:space="preserve">, но из того, что уже нашлось погрешности около 0.5 градусов, что для Ньютона неприемлемо. Другой вариант состоит в отказе от расчета угла и скольжения в шаге интегрирования при условии, что в узле нет ничего, что использует угол или скольжение. Эксперимент со схемой СЗ показывает, что отказ дает время расчета 4.8с. Если </w:t>
+            </w:r>
+            <w:r>
+              <w:rPr>
+                <w:rFonts w:ascii="Calibri" w:hAnsi="Calibri" w:cs="Calibri"/>
+                <w:color w:val="000000"/>
+                <w:sz w:val="22"/>
+                <w:szCs w:val="22"/>
+              </w:rPr>
+              <w:lastRenderedPageBreak/>
+              <w:t xml:space="preserve">считать для всех узлов </w:t>
+            </w:r>
+            <w:r>
+              <w:rPr>
+                <w:rFonts w:ascii="Calibri" w:hAnsi="Calibri" w:cs="Calibri"/>
+                <w:color w:val="000000"/>
+                <w:sz w:val="22"/>
+                <w:szCs w:val="22"/>
+              </w:rPr>
+              <w:t xml:space="preserve">– </w:t>
+            </w:r>
+            <w:r>
+              <w:rPr>
+                <w:rFonts w:ascii="Calibri" w:hAnsi="Calibri" w:cs="Calibri"/>
+                <w:color w:val="000000"/>
+                <w:sz w:val="22"/>
+                <w:szCs w:val="22"/>
+              </w:rPr>
+              <w:t xml:space="preserve">5.8с. Определить нужно или не нужно в узле считать угол и скольжение можно с помощью перекрытой </w:t>
+            </w:r>
+            <w:r>
+              <w:rPr>
+                <w:rFonts w:ascii="Calibri" w:hAnsi="Calibri" w:cs="Calibri"/>
+                <w:color w:val="000000"/>
+                <w:sz w:val="22"/>
+                <w:szCs w:val="22"/>
+                <w:lang w:val="en-US"/>
+              </w:rPr>
+              <w:t>GetExternalVariable</w:t>
+            </w:r>
+            <w:r>
+              <w:rPr>
+                <w:rFonts w:ascii="Calibri" w:hAnsi="Calibri" w:cs="Calibri"/>
+                <w:color w:val="000000"/>
+                <w:sz w:val="22"/>
+                <w:szCs w:val="22"/>
+              </w:rPr>
+              <w:t>, в которой поставить флаг или вообще подменить указатель на реализацию узла. Проблем три: 1. Суперузлы (флаг должен быть в суперзузле), 2. Возможность массового обращения к углам/скольжениям от автоматики в большинстве узлов, 3. Результаты расчета (их можно досчитать после расчета для каждого нужного канала).</w:t>
             </w:r>
           </w:p>
         </w:tc>
@@ -3587,7 +3253,7 @@
 </file>
 
 <file path=word/styles.xml><?xml version="1.0" encoding="utf-8"?>
-<w:styles xmlns:mc="http://schemas.openxmlformats.org/markup-compatibility/2006" xmlns:r="http://schemas.openxmlformats.org/officeDocument/2006/relationships" xmlns:w="http://schemas.openxmlformats.org/wordprocessingml/2006/main" xmlns:w14="http://schemas.microsoft.com/office/word/2010/wordml" xmlns:w15="http://schemas.microsoft.com/office/word/2012/wordml" xmlns:w16cid="http://schemas.microsoft.com/office/word/2016/wordml/cid" xmlns:w16se="http://schemas.microsoft.com/office/word/2015/wordml/symex" mc:Ignorable="w14 w15 w16se w16cid">
+<w:styles xmlns:mc="http://schemas.openxmlformats.org/markup-compatibility/2006" xmlns:r="http://schemas.openxmlformats.org/officeDocument/2006/relationships" xmlns:w="http://schemas.openxmlformats.org/wordprocessingml/2006/main" xmlns:w14="http://schemas.microsoft.com/office/word/2010/wordml" xmlns:w15="http://schemas.microsoft.com/office/word/2012/wordml" xmlns:w16cex="http://schemas.microsoft.com/office/word/2018/wordml/cex" xmlns:w16cid="http://schemas.microsoft.com/office/word/2016/wordml/cid" xmlns:w16="http://schemas.microsoft.com/office/word/2018/wordml" xmlns:w16se="http://schemas.microsoft.com/office/word/2015/wordml/symex" mc:Ignorable="w14 w15 w16se w16cid w16 w16cex">
   <w:docDefaults>
     <w:rPrDefault>
       <w:rPr>

</xml_diff>